<commit_message>
Modyfied API Design document
Changed POST method for registering users and added content to POST method for registering postings
</commit_message>
<xml_diff>
--- a/API_Document/Web Interfaces API.docx
+++ b/API_Document/Web Interfaces API.docx
@@ -185,8 +185,6 @@
           <w:r>
             <w:t>contents</w:t>
           </w:r>
-          <w:bookmarkStart w:id="0" w:name="_GoBack"/>
-          <w:bookmarkEnd w:id="0"/>
           <w:proofErr w:type="spellEnd"/>
         </w:p>
         <w:p/>
@@ -211,7 +209,7 @@
           <w:r>
             <w:fldChar w:fldCharType="separate"/>
           </w:r>
-          <w:hyperlink w:anchor="_Toc33013921" w:history="1">
+          <w:hyperlink w:anchor="_Toc33014090" w:history="1">
             <w:r>
               <w:rPr>
                 <w:rStyle w:val="Hipervnculo"/>
@@ -238,7 +236,7 @@
                 <w:noProof/>
                 <w:webHidden/>
               </w:rPr>
-              <w:instrText xml:space="preserve"> PAGEREF _Toc33013921 \h </w:instrText>
+              <w:instrText xml:space="preserve"> PAGEREF _Toc33014090 \h </w:instrText>
             </w:r>
             <w:r>
               <w:rPr>
@@ -281,7 +279,7 @@
               <w:lang w:eastAsia="es-ES"/>
             </w:rPr>
           </w:pPr>
-          <w:hyperlink w:anchor="_Toc33013922" w:history="1">
+          <w:hyperlink w:anchor="_Toc33014091" w:history="1">
             <w:r>
               <w:rPr>
                 <w:rStyle w:val="Hipervnculo"/>
@@ -308,7 +306,7 @@
                 <w:noProof/>
                 <w:webHidden/>
               </w:rPr>
-              <w:instrText xml:space="preserve"> PAGEREF _Toc33013922 \h </w:instrText>
+              <w:instrText xml:space="preserve"> PAGEREF _Toc33014091 \h </w:instrText>
             </w:r>
             <w:r>
               <w:rPr>
@@ -328,7 +326,7 @@
                 <w:noProof/>
                 <w:webHidden/>
               </w:rPr>
-              <w:t>4</w:t>
+              <w:t>3</w:t>
             </w:r>
             <w:r>
               <w:rPr>
@@ -351,7 +349,7 @@
               <w:lang w:eastAsia="es-ES"/>
             </w:rPr>
           </w:pPr>
-          <w:hyperlink w:anchor="_Toc33013923" w:history="1">
+          <w:hyperlink w:anchor="_Toc33014092" w:history="1">
             <w:r>
               <w:rPr>
                 <w:rStyle w:val="Hipervnculo"/>
@@ -378,7 +376,7 @@
                 <w:noProof/>
                 <w:webHidden/>
               </w:rPr>
-              <w:instrText xml:space="preserve"> PAGEREF _Toc33013923 \h </w:instrText>
+              <w:instrText xml:space="preserve"> PAGEREF _Toc33014092 \h </w:instrText>
             </w:r>
             <w:r>
               <w:rPr>
@@ -398,7 +396,7 @@
                 <w:noProof/>
                 <w:webHidden/>
               </w:rPr>
-              <w:t>4</w:t>
+              <w:t>3</w:t>
             </w:r>
             <w:r>
               <w:rPr>
@@ -421,7 +419,7 @@
               <w:lang w:eastAsia="es-ES"/>
             </w:rPr>
           </w:pPr>
-          <w:hyperlink w:anchor="_Toc33013924" w:history="1">
+          <w:hyperlink w:anchor="_Toc33014093" w:history="1">
             <w:r>
               <w:rPr>
                 <w:rStyle w:val="Hipervnculo"/>
@@ -448,7 +446,7 @@
                 <w:noProof/>
                 <w:webHidden/>
               </w:rPr>
-              <w:instrText xml:space="preserve"> PAGEREF _Toc33013924 \h </w:instrText>
+              <w:instrText xml:space="preserve"> PAGEREF _Toc33014093 \h </w:instrText>
             </w:r>
             <w:r>
               <w:rPr>
@@ -468,7 +466,7 @@
                 <w:noProof/>
                 <w:webHidden/>
               </w:rPr>
-              <w:t>4</w:t>
+              <w:t>3</w:t>
             </w:r>
             <w:r>
               <w:rPr>
@@ -491,7 +489,7 @@
               <w:lang w:eastAsia="es-ES"/>
             </w:rPr>
           </w:pPr>
-          <w:hyperlink w:anchor="_Toc33013925" w:history="1">
+          <w:hyperlink w:anchor="_Toc33014094" w:history="1">
             <w:r>
               <w:rPr>
                 <w:rStyle w:val="Hipervnculo"/>
@@ -518,7 +516,7 @@
                 <w:noProof/>
                 <w:webHidden/>
               </w:rPr>
-              <w:instrText xml:space="preserve"> PAGEREF _Toc33013925 \h </w:instrText>
+              <w:instrText xml:space="preserve"> PAGEREF _Toc33014094 \h </w:instrText>
             </w:r>
             <w:r>
               <w:rPr>
@@ -538,7 +536,7 @@
                 <w:noProof/>
                 <w:webHidden/>
               </w:rPr>
-              <w:t>4</w:t>
+              <w:t>3</w:t>
             </w:r>
             <w:r>
               <w:rPr>
@@ -561,7 +559,7 @@
               <w:lang w:eastAsia="es-ES"/>
             </w:rPr>
           </w:pPr>
-          <w:hyperlink w:anchor="_Toc33013926" w:history="1">
+          <w:hyperlink w:anchor="_Toc33014095" w:history="1">
             <w:r>
               <w:rPr>
                 <w:rStyle w:val="Hipervnculo"/>
@@ -588,7 +586,7 @@
                 <w:noProof/>
                 <w:webHidden/>
               </w:rPr>
-              <w:instrText xml:space="preserve"> PAGEREF _Toc33013926 \h </w:instrText>
+              <w:instrText xml:space="preserve"> PAGEREF _Toc33014095 \h </w:instrText>
             </w:r>
             <w:r>
               <w:rPr>
@@ -608,7 +606,7 @@
                 <w:noProof/>
                 <w:webHidden/>
               </w:rPr>
-              <w:t>4</w:t>
+              <w:t>3</w:t>
             </w:r>
             <w:r>
               <w:rPr>
@@ -631,7 +629,7 @@
               <w:lang w:eastAsia="es-ES"/>
             </w:rPr>
           </w:pPr>
-          <w:hyperlink w:anchor="_Toc33013927" w:history="1">
+          <w:hyperlink w:anchor="_Toc33014096" w:history="1">
             <w:r>
               <w:rPr>
                 <w:rStyle w:val="Hipervnculo"/>
@@ -658,7 +656,7 @@
                 <w:noProof/>
                 <w:webHidden/>
               </w:rPr>
-              <w:instrText xml:space="preserve"> PAGEREF _Toc33013927 \h </w:instrText>
+              <w:instrText xml:space="preserve"> PAGEREF _Toc33014096 \h </w:instrText>
             </w:r>
             <w:r>
               <w:rPr>
@@ -678,7 +676,7 @@
                 <w:noProof/>
                 <w:webHidden/>
               </w:rPr>
-              <w:t>4</w:t>
+              <w:t>3</w:t>
             </w:r>
             <w:r>
               <w:rPr>
@@ -701,7 +699,7 @@
               <w:lang w:eastAsia="es-ES"/>
             </w:rPr>
           </w:pPr>
-          <w:hyperlink w:anchor="_Toc33013928" w:history="1">
+          <w:hyperlink w:anchor="_Toc33014097" w:history="1">
             <w:r>
               <w:rPr>
                 <w:rStyle w:val="Hipervnculo"/>
@@ -728,7 +726,7 @@
                 <w:noProof/>
                 <w:webHidden/>
               </w:rPr>
-              <w:instrText xml:space="preserve"> PAGEREF _Toc33013928 \h </w:instrText>
+              <w:instrText xml:space="preserve"> PAGEREF _Toc33014097 \h </w:instrText>
             </w:r>
             <w:r>
               <w:rPr>
@@ -748,7 +746,7 @@
                 <w:noProof/>
                 <w:webHidden/>
               </w:rPr>
-              <w:t>4</w:t>
+              <w:t>3</w:t>
             </w:r>
             <w:r>
               <w:rPr>
@@ -789,7 +787,7 @@
       <w:pPr>
         <w:pStyle w:val="Ttulo2"/>
       </w:pPr>
-      <w:bookmarkStart w:id="1" w:name="_Toc33013921"/>
+      <w:bookmarkStart w:id="0" w:name="_Toc33014090"/>
       <w:proofErr w:type="spellStart"/>
       <w:r>
         <w:lastRenderedPageBreak/>
@@ -811,6 +809,29 @@
       <w:r>
         <w:t>users</w:t>
       </w:r>
+      <w:bookmarkEnd w:id="0"/>
+      <w:proofErr w:type="spellEnd"/>
+    </w:p>
+    <w:p>
+      <w:pPr>
+        <w:pStyle w:val="Ttulo3"/>
+      </w:pPr>
+      <w:bookmarkStart w:id="1" w:name="_Toc33014091"/>
+      <w:proofErr w:type="gramStart"/>
+      <w:r>
+        <w:t>POST .</w:t>
+      </w:r>
+      <w:proofErr w:type="gramEnd"/>
+      <w:r>
+        <w:t>/api</w:t>
+      </w:r>
+      <w:r>
+        <w:t>/</w:t>
+      </w:r>
+      <w:proofErr w:type="spellStart"/>
+      <w:r>
+        <w:t>users</w:t>
+      </w:r>
       <w:bookmarkEnd w:id="1"/>
       <w:proofErr w:type="spellEnd"/>
     </w:p>
@@ -818,32 +839,15 @@
       <w:pPr>
         <w:pStyle w:val="Ttulo3"/>
       </w:pPr>
-      <w:bookmarkStart w:id="2" w:name="_Toc33013922"/>
-      <w:proofErr w:type="gramStart"/>
-      <w:r>
-        <w:t>POST .</w:t>
-      </w:r>
-      <w:proofErr w:type="gramEnd"/>
-      <w:r>
-        <w:t>/</w:t>
-      </w:r>
-      <w:proofErr w:type="spellStart"/>
-      <w:r>
-        <w:t>users</w:t>
-      </w:r>
-      <w:bookmarkEnd w:id="2"/>
-      <w:proofErr w:type="spellEnd"/>
-    </w:p>
-    <w:p>
-      <w:pPr>
-        <w:pStyle w:val="Ttulo3"/>
-      </w:pPr>
-      <w:bookmarkStart w:id="3" w:name="_Toc33013923"/>
+      <w:bookmarkStart w:id="2" w:name="_Toc33014092"/>
       <w:proofErr w:type="gramStart"/>
       <w:r>
         <w:t>GET .</w:t>
       </w:r>
       <w:proofErr w:type="gramEnd"/>
+      <w:r>
+        <w:t>/api</w:t>
+      </w:r>
       <w:r>
         <w:t>/</w:t>
       </w:r>
@@ -865,14 +869,33 @@
       <w:r>
         <w:t>_user</w:t>
       </w:r>
-      <w:bookmarkEnd w:id="3"/>
+      <w:bookmarkEnd w:id="2"/>
       <w:proofErr w:type="spellEnd"/>
+    </w:p>
+    <w:p/>
+    <w:p/>
+    <w:p/>
+    <w:p/>
+    <w:p>
+      <w:pPr>
+        <w:pStyle w:val="Ttulo2"/>
+      </w:pPr>
     </w:p>
     <w:p>
       <w:pPr>
         <w:pStyle w:val="Ttulo2"/>
       </w:pPr>
-      <w:bookmarkStart w:id="4" w:name="_Toc33013924"/>
+    </w:p>
+    <w:p>
+      <w:pPr>
+        <w:pStyle w:val="Ttulo2"/>
+      </w:pPr>
+    </w:p>
+    <w:p>
+      <w:pPr>
+        <w:pStyle w:val="Ttulo2"/>
+      </w:pPr>
+      <w:bookmarkStart w:id="3" w:name="_Toc33014093"/>
       <w:proofErr w:type="spellStart"/>
       <w:r>
         <w:t>Methods</w:t>
@@ -887,22 +910,117 @@
       </w:r>
       <w:proofErr w:type="spellEnd"/>
       <w:r>
-        <w:t xml:space="preserve"> ítems</w:t>
+        <w:t xml:space="preserve"> </w:t>
       </w:r>
-      <w:bookmarkEnd w:id="4"/>
+      <w:proofErr w:type="spellStart"/>
+      <w:r>
+        <w:t>i</w:t>
+      </w:r>
+      <w:r>
+        <w:t>tems</w:t>
+      </w:r>
+      <w:bookmarkEnd w:id="3"/>
+      <w:proofErr w:type="spellEnd"/>
     </w:p>
     <w:p>
       <w:pPr>
         <w:pStyle w:val="Ttulo3"/>
       </w:pPr>
-      <w:bookmarkStart w:id="5" w:name="_Toc33013925"/>
+      <w:proofErr w:type="spellStart"/>
+      <w:r>
+        <w:t>Methods</w:t>
+      </w:r>
+      <w:proofErr w:type="spellEnd"/>
+      <w:r>
+        <w:t xml:space="preserve"> </w:t>
+      </w:r>
+      <w:proofErr w:type="spellStart"/>
+      <w:r>
+        <w:t>only</w:t>
+      </w:r>
+      <w:proofErr w:type="spellEnd"/>
+      <w:r>
+        <w:t xml:space="preserve"> </w:t>
+      </w:r>
+      <w:proofErr w:type="spellStart"/>
+      <w:r>
+        <w:t>available</w:t>
+      </w:r>
+      <w:proofErr w:type="spellEnd"/>
+      <w:r>
+        <w:t xml:space="preserve"> </w:t>
+      </w:r>
+      <w:proofErr w:type="spellStart"/>
+      <w:r>
+        <w:t>for</w:t>
+      </w:r>
+      <w:proofErr w:type="spellEnd"/>
+      <w:r>
+        <w:t xml:space="preserve"> </w:t>
+      </w:r>
+      <w:proofErr w:type="spellStart"/>
+      <w:r>
+        <w:t>logged</w:t>
+      </w:r>
+      <w:proofErr w:type="spellEnd"/>
+      <w:r>
+        <w:t xml:space="preserve"> </w:t>
+      </w:r>
+      <w:proofErr w:type="spellStart"/>
+      <w:r>
+        <w:t>users</w:t>
+      </w:r>
+      <w:proofErr w:type="spellEnd"/>
+    </w:p>
+    <w:p>
+      <w:pPr>
+        <w:pStyle w:val="Ttulo4"/>
+      </w:pPr>
+      <w:bookmarkStart w:id="4" w:name="_Toc33014094"/>
       <w:proofErr w:type="gramStart"/>
       <w:r>
         <w:t>POST .</w:t>
       </w:r>
       <w:proofErr w:type="gramEnd"/>
       <w:r>
+        <w:t>/api</w:t>
+      </w:r>
+      <w:r>
         <w:t>/</w:t>
+      </w:r>
+      <w:proofErr w:type="spellStart"/>
+      <w:r>
+        <w:t>users</w:t>
+      </w:r>
+      <w:proofErr w:type="spellEnd"/>
+      <w:r>
+        <w:t>/:</w:t>
+      </w:r>
+      <w:proofErr w:type="spellStart"/>
+      <w:r>
+        <w:t>id_user</w:t>
+      </w:r>
+      <w:proofErr w:type="spellEnd"/>
+      <w:r>
+        <w:t>/</w:t>
+      </w:r>
+      <w:r>
+        <w:t>ítems</w:t>
+      </w:r>
+      <w:bookmarkEnd w:id="4"/>
+    </w:p>
+    <w:p>
+      <w:pPr>
+        <w:pStyle w:val="Ttulo4"/>
+      </w:pPr>
+      <w:bookmarkStart w:id="5" w:name="_Toc33014095"/>
+      <w:proofErr w:type="gramStart"/>
+      <w:r>
+        <w:t>GET .</w:t>
+      </w:r>
+      <w:proofErr w:type="gramEnd"/>
+      <w:r>
+        <w:t>/api/</w:t>
       </w:r>
       <w:proofErr w:type="spellStart"/>
       <w:r>
@@ -924,19 +1042,33 @@
       <w:r>
         <w:t>items</w:t>
       </w:r>
+      <w:proofErr w:type="spellEnd"/>
+      <w:r>
+        <w:t>/:</w:t>
+      </w:r>
+      <w:proofErr w:type="spellStart"/>
+      <w:r>
+        <w:t>id_ite</w:t>
+      </w:r>
       <w:bookmarkEnd w:id="5"/>
+      <w:r>
+        <w:t>m</w:t>
+      </w:r>
       <w:proofErr w:type="spellEnd"/>
     </w:p>
     <w:p>
       <w:pPr>
-        <w:pStyle w:val="Ttulo3"/>
+        <w:pStyle w:val="Ttulo4"/>
       </w:pPr>
-      <w:bookmarkStart w:id="6" w:name="_Toc33013926"/>
+      <w:bookmarkStart w:id="6" w:name="_Toc33014096"/>
       <w:proofErr w:type="gramStart"/>
       <w:r>
-        <w:t>GET .</w:t>
+        <w:t>PUT .</w:t>
       </w:r>
       <w:proofErr w:type="gramEnd"/>
+      <w:r>
+        <w:t>/api</w:t>
+      </w:r>
       <w:r>
         <w:t>/</w:t>
       </w:r>
@@ -973,14 +1105,17 @@
     </w:p>
     <w:p>
       <w:pPr>
-        <w:pStyle w:val="Ttulo3"/>
+        <w:pStyle w:val="Ttulo4"/>
       </w:pPr>
-      <w:bookmarkStart w:id="7" w:name="_Toc33013927"/>
+      <w:bookmarkStart w:id="7" w:name="_Toc33014097"/>
       <w:proofErr w:type="gramStart"/>
       <w:r>
-        <w:t>PUT .</w:t>
+        <w:t>DELETE .</w:t>
       </w:r>
       <w:proofErr w:type="gramEnd"/>
+      <w:r>
+        <w:t>/api</w:t>
+      </w:r>
       <w:r>
         <w:t>/</w:t>
       </w:r>
@@ -1019,46 +1154,65 @@
       <w:pPr>
         <w:pStyle w:val="Ttulo3"/>
       </w:pPr>
-      <w:bookmarkStart w:id="8" w:name="_Toc33013928"/>
-      <w:proofErr w:type="gramStart"/>
+      <w:proofErr w:type="spellStart"/>
       <w:r>
-        <w:t>DELETE .</w:t>
+        <w:t>Methods</w:t>
       </w:r>
-      <w:proofErr w:type="gramEnd"/>
+      <w:proofErr w:type="spellEnd"/>
       <w:r>
-        <w:t>/</w:t>
+        <w:t xml:space="preserve"> </w:t>
+      </w:r>
+      <w:proofErr w:type="spellStart"/>
+      <w:r>
+        <w:t>for</w:t>
+      </w:r>
+      <w:proofErr w:type="spellEnd"/>
+      <w:r>
+        <w:t xml:space="preserve"> non-</w:t>
+      </w:r>
+      <w:proofErr w:type="spellStart"/>
+      <w:r>
+        <w:t>logged</w:t>
+      </w:r>
+      <w:proofErr w:type="spellEnd"/>
+      <w:r>
+        <w:t xml:space="preserve"> </w:t>
       </w:r>
       <w:proofErr w:type="spellStart"/>
       <w:r>
         <w:t>users</w:t>
       </w:r>
       <w:proofErr w:type="spellEnd"/>
+    </w:p>
+    <w:p>
+      <w:pPr>
+        <w:pStyle w:val="Ttulo4"/>
+      </w:pPr>
+      <w:proofErr w:type="gramStart"/>
       <w:r>
-        <w:t>/:</w:t>
+        <w:t>GET .</w:t>
+      </w:r>
+      <w:proofErr w:type="gramEnd"/>
+      <w:r>
+        <w:t>/api</w:t>
+      </w:r>
+      <w:bookmarkStart w:id="8" w:name="_GoBack"/>
+      <w:bookmarkEnd w:id="8"/>
+      <w:r>
+        <w:t>/</w:t>
       </w:r>
       <w:proofErr w:type="spellStart"/>
       <w:r>
-        <w:t>id_user</w:t>
+        <w:t>search_items</w:t>
       </w:r>
       <w:proofErr w:type="spellEnd"/>
       <w:r>
         <w:t>/</w:t>
       </w:r>
-      <w:proofErr w:type="spellStart"/>
-      <w:r>
-        <w:t>items</w:t>
-      </w:r>
-      <w:proofErr w:type="spellEnd"/>
-      <w:r>
-        <w:t>/:</w:t>
-      </w:r>
-      <w:proofErr w:type="spellStart"/>
-      <w:r>
-        <w:t>id_item</w:t>
-      </w:r>
-      <w:bookmarkEnd w:id="8"/>
-      <w:proofErr w:type="spellEnd"/>
     </w:p>
+    <w:p/>
+    <w:p/>
+    <w:p/>
     <w:p/>
     <w:p>
       <w:pPr>
@@ -28980,7 +29134,7 @@
 </file>
 
 <file path=customXml/itemProps3.xml><?xml version="1.0" encoding="utf-8"?>
-<ds:datastoreItem xmlns:ds="http://schemas.openxmlformats.org/officeDocument/2006/customXml" ds:itemID="{862A3D5A-7FA9-4717-816A-C9B14FD2013F}">
+<ds:datastoreItem xmlns:ds="http://schemas.openxmlformats.org/officeDocument/2006/customXml" ds:itemID="{F1B2F0CB-F5B3-460B-84D0-8E18C0C3944E}">
   <ds:schemaRefs>
     <ds:schemaRef ds:uri="http://schemas.openxmlformats.org/officeDocument/2006/bibliography"/>
   </ds:schemaRefs>

</xml_diff>

<commit_message>
Added delete method in postings.
</commit_message>
<xml_diff>
--- a/API_Document/Web Interfaces API.docx
+++ b/API_Document/Web Interfaces API.docx
@@ -141,6 +141,12 @@
     </w:p>
     <w:sdt>
       <w:sdtPr>
+        <w:rPr>
+          <w:rFonts w:ascii="Calibri" w:eastAsiaTheme="minorHAnsi" w:hAnsi="Calibri" w:cs="Calibri"/>
+          <w:color w:val="auto"/>
+          <w:sz w:val="22"/>
+          <w:szCs w:val="22"/>
+        </w:rPr>
         <w:id w:val="1499915720"/>
         <w:docPartObj>
           <w:docPartGallery w:val="Table of Contents"/>
@@ -149,12 +155,8 @@
       </w:sdtPr>
       <w:sdtEndPr>
         <w:rPr>
-          <w:rFonts w:ascii="Calibri" w:eastAsiaTheme="minorHAnsi" w:hAnsi="Calibri" w:cs="Calibri"/>
           <w:b/>
           <w:bCs/>
-          <w:color w:val="auto"/>
-          <w:sz w:val="22"/>
-          <w:szCs w:val="22"/>
         </w:rPr>
       </w:sdtEndPr>
       <w:sdtContent>
@@ -1742,21 +1744,7 @@
                 <w:rFonts w:cstheme="minorHAnsi"/>
                 <w:lang w:val="en-US"/>
               </w:rPr>
-              <w:t>i</w:t>
-            </w:r>
-            <w:r>
-              <w:rPr>
-                <w:rFonts w:cstheme="minorHAnsi"/>
-                <w:lang w:val="en-US"/>
-              </w:rPr>
-              <w:t>d</w:t>
-            </w:r>
-            <w:r>
-              <w:rPr>
-                <w:rFonts w:cstheme="minorHAnsi"/>
-                <w:lang w:val="en-US"/>
-              </w:rPr>
-              <w:t>_</w:t>
+              <w:t>id_</w:t>
             </w:r>
           </w:p>
         </w:tc>
@@ -2144,11 +2132,11 @@
       <w:r>
         <w:t>/:</w:t>
       </w:r>
-      <w:proofErr w:type="spellStart"/>
       <w:r>
-        <w:t>id_user</w:t>
+        <w:t>_id</w:t>
       </w:r>
-      <w:proofErr w:type="spellEnd"/>
+      <w:bookmarkStart w:id="3" w:name="_GoBack"/>
+      <w:bookmarkEnd w:id="3"/>
       <w:r>
         <w:t>/</w:t>
       </w:r>
@@ -2156,8 +2144,6 @@
       <w:r>
         <w:t>i</w:t>
       </w:r>
-      <w:bookmarkStart w:id="3" w:name="_GoBack"/>
-      <w:bookmarkEnd w:id="3"/>
       <w:r>
         <w:t>tems</w:t>
       </w:r>
@@ -2174,19 +2160,7 @@
         <w:rPr>
           <w:lang w:val="en-US"/>
         </w:rPr>
-        <w:t xml:space="preserve">Register a new </w:t>
-      </w:r>
-      <w:r>
-        <w:rPr>
-          <w:lang w:val="en-US"/>
-        </w:rPr>
-        <w:t>posting</w:t>
-      </w:r>
-      <w:r>
-        <w:rPr>
-          <w:lang w:val="en-US"/>
-        </w:rPr>
-        <w:t xml:space="preserve"> in the system</w:t>
+        <w:t>Register a new posting in the system</w:t>
       </w:r>
     </w:p>
     <w:tbl>
@@ -2307,13 +2281,7 @@
               <w:rPr>
                 <w:lang w:val="en-US"/>
               </w:rPr>
-              <w:t xml:space="preserve">Short description of the </w:t>
-            </w:r>
-            <w:r>
-              <w:rPr>
-                <w:lang w:val="en-US"/>
-              </w:rPr>
-              <w:t>item</w:t>
+              <w:t>Short description of the item</w:t>
             </w:r>
           </w:p>
         </w:tc>
@@ -2633,13 +2601,7 @@
               <w:rPr>
                 <w:lang w:val="en-US"/>
               </w:rPr>
-              <w:t>dateO</w:t>
-            </w:r>
-            <w:r>
-              <w:rPr>
-                <w:lang w:val="en-US"/>
-              </w:rPr>
-              <w:t>fPosting</w:t>
+              <w:t>dateOfPosting</w:t>
             </w:r>
             <w:proofErr w:type="spellEnd"/>
           </w:p>
@@ -3086,13 +3048,7 @@
           <w:lang w:val="en-US"/>
         </w:rPr>
         <w:lastRenderedPageBreak/>
-        <w:t xml:space="preserve">In the case of the </w:t>
-      </w:r>
-      <w:r>
-        <w:rPr>
-          <w:lang w:val="en-US"/>
-        </w:rPr>
-        <w:t>array “</w:t>
+        <w:t>In the case of the array “</w:t>
       </w:r>
       <w:r>
         <w:rPr>
@@ -3106,19 +3062,7 @@
         <w:rPr>
           <w:lang w:val="en-US"/>
         </w:rPr>
-        <w:t>”</w:t>
-      </w:r>
-      <w:r>
-        <w:rPr>
-          <w:lang w:val="en-US"/>
-        </w:rPr>
-        <w:t xml:space="preserve"> it contains </w:t>
-      </w:r>
-      <w:r>
-        <w:rPr>
-          <w:lang w:val="en-US"/>
-        </w:rPr>
-        <w:t xml:space="preserve">a list of maximum 4 </w:t>
+        <w:t xml:space="preserve">” it contains a list of maximum 4 </w:t>
       </w:r>
       <w:r>
         <w:rPr>
@@ -3209,13 +3153,7 @@
         <w:rPr>
           <w:lang w:val="en-US"/>
         </w:rPr>
-        <w:t>In the case of the o</w:t>
-      </w:r>
-      <w:r>
-        <w:rPr>
-          <w:lang w:val="en-US"/>
-        </w:rPr>
-        <w:t>bject “</w:t>
+        <w:t>In the case of the object “</w:t>
       </w:r>
       <w:proofErr w:type="spellStart"/>
       <w:r>
@@ -3239,13 +3177,7 @@
         <w:rPr>
           <w:lang w:val="en-US"/>
         </w:rPr>
-        <w:t xml:space="preserve"> </w:t>
-      </w:r>
-      <w:r>
-        <w:rPr>
-          <w:lang w:val="en-US"/>
-        </w:rPr>
-        <w:t>it contains the following values:</w:t>
+        <w:t xml:space="preserve"> it contains the following values:</w:t>
       </w:r>
     </w:p>
     <w:p>
@@ -3332,13 +3264,7 @@
               <w:rPr>
                 <w:lang w:val="en-US"/>
               </w:rPr>
-              <w:t>Name of the seller</w:t>
-            </w:r>
-            <w:r>
-              <w:rPr>
-                <w:lang w:val="en-US"/>
-              </w:rPr>
-              <w:t xml:space="preserve"> and family name.</w:t>
+              <w:t>Name of the seller and family name.</w:t>
             </w:r>
           </w:p>
         </w:tc>
@@ -4305,14 +4231,7 @@
           <w:rFonts w:ascii="Courier New" w:hAnsi="Courier New" w:cs="Courier New"/>
           <w:lang w:val="en-US"/>
         </w:rPr>
-        <w:t xml:space="preserve">: </w:t>
-      </w:r>
-      <w:r>
-        <w:rPr>
-          <w:rFonts w:ascii="Courier New" w:hAnsi="Courier New" w:cs="Courier New"/>
-          <w:lang w:val="en-US"/>
-        </w:rPr>
-        <w:t>123456789</w:t>
+        <w:t>: 123456789</w:t>
       </w:r>
     </w:p>
     <w:p>
@@ -4357,14 +4276,7 @@
           <w:rFonts w:ascii="Courier New" w:hAnsi="Courier New" w:cs="Courier New"/>
           <w:lang w:val="en-US"/>
         </w:rPr>
-        <w:t>:</w:t>
-      </w:r>
-      <w:r>
-        <w:rPr>
-          <w:rFonts w:ascii="Courier New" w:hAnsi="Courier New" w:cs="Courier New"/>
-          <w:lang w:val="en-US"/>
-        </w:rPr>
-        <w:t xml:space="preserve"> </w:t>
+        <w:t xml:space="preserve">: </w:t>
       </w:r>
       <w:r>
         <w:rPr>
@@ -7717,6 +7629,7 @@
   <w:style w:type="character" w:default="1" w:styleId="Fuentedeprrafopredeter">
     <w:name w:val="Default Paragraph Font"/>
     <w:uiPriority w:val="1"/>
+    <w:semiHidden/>
     <w:unhideWhenUsed/>
   </w:style>
   <w:style w:type="table" w:default="1" w:styleId="Tablanormal">
@@ -32099,142 +32012,6 @@
 </file>
 
 <file path=customXml/item1.xml><?xml version="1.0" encoding="utf-8"?>
-<p:properties xmlns:p="http://schemas.microsoft.com/office/2006/metadata/properties" xmlns:xsi="http://www.w3.org/2001/XMLSchema-instance" xmlns:pc="http://schemas.microsoft.com/office/infopath/2007/PartnerControls">
-  <documentManagement>
-    <LocLastLocAttemptVersionTypeLookup xmlns="4873beb7-5857-4685-be1f-d57550cc96cc" xsi:nil="true"/>
-    <MarketSpecific xmlns="4873beb7-5857-4685-be1f-d57550cc96cc">false</MarketSpecific>
-    <ApprovalStatus xmlns="4873beb7-5857-4685-be1f-d57550cc96cc">InProgress</ApprovalStatus>
-    <LocComments xmlns="4873beb7-5857-4685-be1f-d57550cc96cc" xsi:nil="true"/>
-    <DirectSourceMarket xmlns="4873beb7-5857-4685-be1f-d57550cc96cc" xsi:nil="true"/>
-    <LocPublishedLinkedAssetsLookup xmlns="4873beb7-5857-4685-be1f-d57550cc96cc" xsi:nil="true"/>
-    <ThumbnailAssetId xmlns="4873beb7-5857-4685-be1f-d57550cc96cc" xsi:nil="true"/>
-    <PrimaryImageGen xmlns="4873beb7-5857-4685-be1f-d57550cc96cc">true</PrimaryImageGen>
-    <LegacyData xmlns="4873beb7-5857-4685-be1f-d57550cc96cc" xsi:nil="true"/>
-    <LocNewPublishedVersionLookup xmlns="4873beb7-5857-4685-be1f-d57550cc96cc" xsi:nil="true"/>
-    <NumericId xmlns="4873beb7-5857-4685-be1f-d57550cc96cc">102787001</NumericId>
-    <TPFriendlyName xmlns="4873beb7-5857-4685-be1f-d57550cc96cc" xsi:nil="true"/>
-    <LocOverallPublishStatusLookup xmlns="4873beb7-5857-4685-be1f-d57550cc96cc" xsi:nil="true"/>
-    <LocRecommendedHandoff xmlns="4873beb7-5857-4685-be1f-d57550cc96cc" xsi:nil="true"/>
-    <BlockPublish xmlns="4873beb7-5857-4685-be1f-d57550cc96cc">false</BlockPublish>
-    <BusinessGroup xmlns="4873beb7-5857-4685-be1f-d57550cc96cc" xsi:nil="true"/>
-    <OpenTemplate xmlns="4873beb7-5857-4685-be1f-d57550cc96cc">true</OpenTemplate>
-    <SourceTitle xmlns="4873beb7-5857-4685-be1f-d57550cc96cc" xsi:nil="true"/>
-    <LocOverallLocStatusLookup xmlns="4873beb7-5857-4685-be1f-d57550cc96cc" xsi:nil="true"/>
-    <APEditor xmlns="4873beb7-5857-4685-be1f-d57550cc96cc">
-      <UserInfo>
-        <DisplayName/>
-        <AccountId xsi:nil="true"/>
-        <AccountType/>
-      </UserInfo>
-    </APEditor>
-    <UALocComments xmlns="4873beb7-5857-4685-be1f-d57550cc96cc" xsi:nil="true"/>
-    <IntlLangReviewDate xmlns="4873beb7-5857-4685-be1f-d57550cc96cc" xsi:nil="true"/>
-    <PublishStatusLookup xmlns="4873beb7-5857-4685-be1f-d57550cc96cc">
-      <Value>1343188</Value>
-    </PublishStatusLookup>
-    <ParentAssetId xmlns="4873beb7-5857-4685-be1f-d57550cc96cc" xsi:nil="true"/>
-    <FeatureTagsTaxHTField0 xmlns="4873beb7-5857-4685-be1f-d57550cc96cc">
-      <Terms xmlns="http://schemas.microsoft.com/office/infopath/2007/PartnerControls"/>
-    </FeatureTagsTaxHTField0>
-    <MachineTranslated xmlns="4873beb7-5857-4685-be1f-d57550cc96cc">false</MachineTranslated>
-    <Providers xmlns="4873beb7-5857-4685-be1f-d57550cc96cc" xsi:nil="true"/>
-    <OriginalSourceMarket xmlns="4873beb7-5857-4685-be1f-d57550cc96cc" xsi:nil="true"/>
-    <APDescription xmlns="4873beb7-5857-4685-be1f-d57550cc96cc" xsi:nil="true"/>
-    <ContentItem xmlns="4873beb7-5857-4685-be1f-d57550cc96cc" xsi:nil="true"/>
-    <ClipArtFilename xmlns="4873beb7-5857-4685-be1f-d57550cc96cc" xsi:nil="true"/>
-    <TPInstallLocation xmlns="4873beb7-5857-4685-be1f-d57550cc96cc" xsi:nil="true"/>
-    <TimesCloned xmlns="4873beb7-5857-4685-be1f-d57550cc96cc" xsi:nil="true"/>
-    <PublishTargets xmlns="4873beb7-5857-4685-be1f-d57550cc96cc">OfficeOnlineVNext</PublishTargets>
-    <AcquiredFrom xmlns="4873beb7-5857-4685-be1f-d57550cc96cc">Internal MS</AcquiredFrom>
-    <AssetStart xmlns="4873beb7-5857-4685-be1f-d57550cc96cc">2011-11-23T17:29:00+00:00</AssetStart>
-    <FriendlyTitle xmlns="4873beb7-5857-4685-be1f-d57550cc96cc" xsi:nil="true"/>
-    <Provider xmlns="4873beb7-5857-4685-be1f-d57550cc96cc" xsi:nil="true"/>
-    <LastHandOff xmlns="4873beb7-5857-4685-be1f-d57550cc96cc" xsi:nil="true"/>
-    <TPClientViewer xmlns="4873beb7-5857-4685-be1f-d57550cc96cc" xsi:nil="true"/>
-    <TemplateStatus xmlns="4873beb7-5857-4685-be1f-d57550cc96cc">Complete</TemplateStatus>
-    <Downloads xmlns="4873beb7-5857-4685-be1f-d57550cc96cc">0</Downloads>
-    <OOCacheId xmlns="4873beb7-5857-4685-be1f-d57550cc96cc" xsi:nil="true"/>
-    <IsDeleted xmlns="4873beb7-5857-4685-be1f-d57550cc96cc">false</IsDeleted>
-    <LocPublishedDependentAssetsLookup xmlns="4873beb7-5857-4685-be1f-d57550cc96cc" xsi:nil="true"/>
-    <AssetExpire xmlns="4873beb7-5857-4685-be1f-d57550cc96cc">2029-05-12T07:00:00+00:00</AssetExpire>
-    <CSXSubmissionMarket xmlns="4873beb7-5857-4685-be1f-d57550cc96cc" xsi:nil="true"/>
-    <DSATActionTaken xmlns="4873beb7-5857-4685-be1f-d57550cc96cc" xsi:nil="true"/>
-    <SubmitterId xmlns="4873beb7-5857-4685-be1f-d57550cc96cc" xsi:nil="true"/>
-    <EditorialTags xmlns="4873beb7-5857-4685-be1f-d57550cc96cc" xsi:nil="true"/>
-    <TPExecutable xmlns="4873beb7-5857-4685-be1f-d57550cc96cc" xsi:nil="true"/>
-    <CSXSubmissionDate xmlns="4873beb7-5857-4685-be1f-d57550cc96cc" xsi:nil="true"/>
-    <CSXUpdate xmlns="4873beb7-5857-4685-be1f-d57550cc96cc">false</CSXUpdate>
-    <AssetType xmlns="4873beb7-5857-4685-be1f-d57550cc96cc">TP</AssetType>
-    <ApprovalLog xmlns="4873beb7-5857-4685-be1f-d57550cc96cc" xsi:nil="true"/>
-    <BugNumber xmlns="4873beb7-5857-4685-be1f-d57550cc96cc" xsi:nil="true"/>
-    <OriginAsset xmlns="4873beb7-5857-4685-be1f-d57550cc96cc" xsi:nil="true"/>
-    <TPComponent xmlns="4873beb7-5857-4685-be1f-d57550cc96cc" xsi:nil="true"/>
-    <Milestone xmlns="4873beb7-5857-4685-be1f-d57550cc96cc" xsi:nil="true"/>
-    <RecommendationsModifier xmlns="4873beb7-5857-4685-be1f-d57550cc96cc" xsi:nil="true"/>
-    <AssetId xmlns="4873beb7-5857-4685-be1f-d57550cc96cc">TP102787001</AssetId>
-    <PolicheckWords xmlns="4873beb7-5857-4685-be1f-d57550cc96cc" xsi:nil="true"/>
-    <TPLaunchHelpLink xmlns="4873beb7-5857-4685-be1f-d57550cc96cc" xsi:nil="true"/>
-    <IntlLocPriority xmlns="4873beb7-5857-4685-be1f-d57550cc96cc" xsi:nil="true"/>
-    <TPApplication xmlns="4873beb7-5857-4685-be1f-d57550cc96cc" xsi:nil="true"/>
-    <IntlLangReviewer xmlns="4873beb7-5857-4685-be1f-d57550cc96cc" xsi:nil="true"/>
-    <HandoffToMSDN xmlns="4873beb7-5857-4685-be1f-d57550cc96cc" xsi:nil="true"/>
-    <PlannedPubDate xmlns="4873beb7-5857-4685-be1f-d57550cc96cc" xsi:nil="true"/>
-    <CrawlForDependencies xmlns="4873beb7-5857-4685-be1f-d57550cc96cc">false</CrawlForDependencies>
-    <LocLastLocAttemptVersionLookup xmlns="4873beb7-5857-4685-be1f-d57550cc96cc">693888</LocLastLocAttemptVersionLookup>
-    <LocProcessedForHandoffsLookup xmlns="4873beb7-5857-4685-be1f-d57550cc96cc" xsi:nil="true"/>
-    <TrustLevel xmlns="4873beb7-5857-4685-be1f-d57550cc96cc">1 Microsoft Managed Content</TrustLevel>
-    <CampaignTagsTaxHTField0 xmlns="4873beb7-5857-4685-be1f-d57550cc96cc">
-      <Terms xmlns="http://schemas.microsoft.com/office/infopath/2007/PartnerControls"/>
-    </CampaignTagsTaxHTField0>
-    <TPNamespace xmlns="4873beb7-5857-4685-be1f-d57550cc96cc" xsi:nil="true"/>
-    <LocOverallPreviewStatusLookup xmlns="4873beb7-5857-4685-be1f-d57550cc96cc" xsi:nil="true"/>
-    <TaxCatchAll xmlns="4873beb7-5857-4685-be1f-d57550cc96cc"/>
-    <IsSearchable xmlns="4873beb7-5857-4685-be1f-d57550cc96cc">false</IsSearchable>
-    <TemplateTemplateType xmlns="4873beb7-5857-4685-be1f-d57550cc96cc">Word Document Template</TemplateTemplateType>
-    <Markets xmlns="4873beb7-5857-4685-be1f-d57550cc96cc"/>
-    <IntlLangReview xmlns="4873beb7-5857-4685-be1f-d57550cc96cc" xsi:nil="true"/>
-    <UAProjectedTotalWords xmlns="4873beb7-5857-4685-be1f-d57550cc96cc" xsi:nil="true"/>
-    <OutputCachingOn xmlns="4873beb7-5857-4685-be1f-d57550cc96cc">false</OutputCachingOn>
-    <AverageRating xmlns="4873beb7-5857-4685-be1f-d57550cc96cc" xsi:nil="true"/>
-    <LocMarketGroupTiers2 xmlns="4873beb7-5857-4685-be1f-d57550cc96cc" xsi:nil="true"/>
-    <APAuthor xmlns="4873beb7-5857-4685-be1f-d57550cc96cc">
-      <UserInfo>
-        <DisplayName>REDMOND\v-namall</DisplayName>
-        <AccountId>978</AccountId>
-        <AccountType/>
-      </UserInfo>
-    </APAuthor>
-    <TPCommandLine xmlns="4873beb7-5857-4685-be1f-d57550cc96cc" xsi:nil="true"/>
-    <LocManualTestRequired xmlns="4873beb7-5857-4685-be1f-d57550cc96cc">false</LocManualTestRequired>
-    <TPAppVersion xmlns="4873beb7-5857-4685-be1f-d57550cc96cc" xsi:nil="true"/>
-    <EditorialStatus xmlns="4873beb7-5857-4685-be1f-d57550cc96cc">Complete</EditorialStatus>
-    <LocProcessedForMarketsLookup xmlns="4873beb7-5857-4685-be1f-d57550cc96cc" xsi:nil="true"/>
-    <LastModifiedDateTime xmlns="4873beb7-5857-4685-be1f-d57550cc96cc" xsi:nil="true"/>
-    <TPLaunchHelpLinkType xmlns="4873beb7-5857-4685-be1f-d57550cc96cc">Template</TPLaunchHelpLinkType>
-    <ScenarioTagsTaxHTField0 xmlns="4873beb7-5857-4685-be1f-d57550cc96cc">
-      <Terms xmlns="http://schemas.microsoft.com/office/infopath/2007/PartnerControls"/>
-    </ScenarioTagsTaxHTField0>
-    <OriginalRelease xmlns="4873beb7-5857-4685-be1f-d57550cc96cc">14</OriginalRelease>
-    <LocalizationTagsTaxHTField0 xmlns="4873beb7-5857-4685-be1f-d57550cc96cc">
-      <Terms xmlns="http://schemas.microsoft.com/office/infopath/2007/PartnerControls"/>
-    </LocalizationTagsTaxHTField0>
-    <Manager xmlns="4873beb7-5857-4685-be1f-d57550cc96cc" xsi:nil="true"/>
-    <UALocRecommendation xmlns="4873beb7-5857-4685-be1f-d57550cc96cc">Localize</UALocRecommendation>
-    <LocOverallHandbackStatusLookup xmlns="4873beb7-5857-4685-be1f-d57550cc96cc" xsi:nil="true"/>
-    <ArtSampleDocs xmlns="4873beb7-5857-4685-be1f-d57550cc96cc" xsi:nil="true"/>
-    <UACurrentWords xmlns="4873beb7-5857-4685-be1f-d57550cc96cc" xsi:nil="true"/>
-    <ShowIn xmlns="4873beb7-5857-4685-be1f-d57550cc96cc">Show everywhere</ShowIn>
-    <CSXHash xmlns="4873beb7-5857-4685-be1f-d57550cc96cc" xsi:nil="true"/>
-    <VoteCount xmlns="4873beb7-5857-4685-be1f-d57550cc96cc" xsi:nil="true"/>
-    <InternalTagsTaxHTField0 xmlns="4873beb7-5857-4685-be1f-d57550cc96cc">
-      <Terms xmlns="http://schemas.microsoft.com/office/infopath/2007/PartnerControls"/>
-    </InternalTagsTaxHTField0>
-    <UANotes xmlns="4873beb7-5857-4685-be1f-d57550cc96cc" xsi:nil="true"/>
-  </documentManagement>
-</p:properties>
-</file>
-
-<file path=customXml/item2.xml><?xml version="1.0" encoding="utf-8"?>
 <ct:contentTypeSchema xmlns:ct="http://schemas.microsoft.com/office/2006/metadata/contentType" xmlns:ma="http://schemas.microsoft.com/office/2006/metadata/properties/metaAttributes" ct:_="" ma:_="" ma:contentTypeName="TemplateFile" ma:contentTypeID="0x0101006EDDDB5EE6D98C44930B742096920B300400F5B6D36B3EF94B4E9A635CDF2A18F5B8" ma:contentTypeVersion="72" ma:contentTypeDescription="Create a new document." ma:contentTypeScope="" ma:versionID="a23e56308344d904b51738559c3d67c9">
   <xsd:schema xmlns:xsd="http://www.w3.org/2001/XMLSchema" xmlns:xs="http://www.w3.org/2001/XMLSchema" xmlns:p="http://schemas.microsoft.com/office/2006/metadata/properties" xmlns:ns2="4873beb7-5857-4685-be1f-d57550cc96cc" targetNamespace="http://schemas.microsoft.com/office/2006/metadata/properties" ma:root="true" ma:fieldsID="cd0908cc4600e77bf5da051303e00c8d" ns2:_="">
     <xsd:import namespace="4873beb7-5857-4685-be1f-d57550cc96cc"/>
@@ -33274,21 +33051,147 @@
 </ct:contentTypeSchema>
 </file>
 
+<file path=customXml/item2.xml><?xml version="1.0" encoding="utf-8"?>
+<p:properties xmlns:p="http://schemas.microsoft.com/office/2006/metadata/properties" xmlns:xsi="http://www.w3.org/2001/XMLSchema-instance" xmlns:pc="http://schemas.microsoft.com/office/infopath/2007/PartnerControls">
+  <documentManagement>
+    <LocLastLocAttemptVersionTypeLookup xmlns="4873beb7-5857-4685-be1f-d57550cc96cc" xsi:nil="true"/>
+    <MarketSpecific xmlns="4873beb7-5857-4685-be1f-d57550cc96cc">false</MarketSpecific>
+    <ApprovalStatus xmlns="4873beb7-5857-4685-be1f-d57550cc96cc">InProgress</ApprovalStatus>
+    <LocComments xmlns="4873beb7-5857-4685-be1f-d57550cc96cc" xsi:nil="true"/>
+    <DirectSourceMarket xmlns="4873beb7-5857-4685-be1f-d57550cc96cc" xsi:nil="true"/>
+    <LocPublishedLinkedAssetsLookup xmlns="4873beb7-5857-4685-be1f-d57550cc96cc" xsi:nil="true"/>
+    <ThumbnailAssetId xmlns="4873beb7-5857-4685-be1f-d57550cc96cc" xsi:nil="true"/>
+    <PrimaryImageGen xmlns="4873beb7-5857-4685-be1f-d57550cc96cc">true</PrimaryImageGen>
+    <LegacyData xmlns="4873beb7-5857-4685-be1f-d57550cc96cc" xsi:nil="true"/>
+    <LocNewPublishedVersionLookup xmlns="4873beb7-5857-4685-be1f-d57550cc96cc" xsi:nil="true"/>
+    <NumericId xmlns="4873beb7-5857-4685-be1f-d57550cc96cc">102787001</NumericId>
+    <TPFriendlyName xmlns="4873beb7-5857-4685-be1f-d57550cc96cc" xsi:nil="true"/>
+    <LocOverallPublishStatusLookup xmlns="4873beb7-5857-4685-be1f-d57550cc96cc" xsi:nil="true"/>
+    <LocRecommendedHandoff xmlns="4873beb7-5857-4685-be1f-d57550cc96cc" xsi:nil="true"/>
+    <BlockPublish xmlns="4873beb7-5857-4685-be1f-d57550cc96cc">false</BlockPublish>
+    <BusinessGroup xmlns="4873beb7-5857-4685-be1f-d57550cc96cc" xsi:nil="true"/>
+    <OpenTemplate xmlns="4873beb7-5857-4685-be1f-d57550cc96cc">true</OpenTemplate>
+    <SourceTitle xmlns="4873beb7-5857-4685-be1f-d57550cc96cc" xsi:nil="true"/>
+    <LocOverallLocStatusLookup xmlns="4873beb7-5857-4685-be1f-d57550cc96cc" xsi:nil="true"/>
+    <APEditor xmlns="4873beb7-5857-4685-be1f-d57550cc96cc">
+      <UserInfo>
+        <DisplayName/>
+        <AccountId xsi:nil="true"/>
+        <AccountType/>
+      </UserInfo>
+    </APEditor>
+    <UALocComments xmlns="4873beb7-5857-4685-be1f-d57550cc96cc" xsi:nil="true"/>
+    <IntlLangReviewDate xmlns="4873beb7-5857-4685-be1f-d57550cc96cc" xsi:nil="true"/>
+    <PublishStatusLookup xmlns="4873beb7-5857-4685-be1f-d57550cc96cc">
+      <Value>1343188</Value>
+    </PublishStatusLookup>
+    <ParentAssetId xmlns="4873beb7-5857-4685-be1f-d57550cc96cc" xsi:nil="true"/>
+    <FeatureTagsTaxHTField0 xmlns="4873beb7-5857-4685-be1f-d57550cc96cc">
+      <Terms xmlns="http://schemas.microsoft.com/office/infopath/2007/PartnerControls"/>
+    </FeatureTagsTaxHTField0>
+    <MachineTranslated xmlns="4873beb7-5857-4685-be1f-d57550cc96cc">false</MachineTranslated>
+    <Providers xmlns="4873beb7-5857-4685-be1f-d57550cc96cc" xsi:nil="true"/>
+    <OriginalSourceMarket xmlns="4873beb7-5857-4685-be1f-d57550cc96cc" xsi:nil="true"/>
+    <APDescription xmlns="4873beb7-5857-4685-be1f-d57550cc96cc" xsi:nil="true"/>
+    <ContentItem xmlns="4873beb7-5857-4685-be1f-d57550cc96cc" xsi:nil="true"/>
+    <ClipArtFilename xmlns="4873beb7-5857-4685-be1f-d57550cc96cc" xsi:nil="true"/>
+    <TPInstallLocation xmlns="4873beb7-5857-4685-be1f-d57550cc96cc" xsi:nil="true"/>
+    <TimesCloned xmlns="4873beb7-5857-4685-be1f-d57550cc96cc" xsi:nil="true"/>
+    <PublishTargets xmlns="4873beb7-5857-4685-be1f-d57550cc96cc">OfficeOnlineVNext</PublishTargets>
+    <AcquiredFrom xmlns="4873beb7-5857-4685-be1f-d57550cc96cc">Internal MS</AcquiredFrom>
+    <AssetStart xmlns="4873beb7-5857-4685-be1f-d57550cc96cc">2011-11-23T17:29:00+00:00</AssetStart>
+    <FriendlyTitle xmlns="4873beb7-5857-4685-be1f-d57550cc96cc" xsi:nil="true"/>
+    <Provider xmlns="4873beb7-5857-4685-be1f-d57550cc96cc" xsi:nil="true"/>
+    <LastHandOff xmlns="4873beb7-5857-4685-be1f-d57550cc96cc" xsi:nil="true"/>
+    <TPClientViewer xmlns="4873beb7-5857-4685-be1f-d57550cc96cc" xsi:nil="true"/>
+    <TemplateStatus xmlns="4873beb7-5857-4685-be1f-d57550cc96cc">Complete</TemplateStatus>
+    <Downloads xmlns="4873beb7-5857-4685-be1f-d57550cc96cc">0</Downloads>
+    <OOCacheId xmlns="4873beb7-5857-4685-be1f-d57550cc96cc" xsi:nil="true"/>
+    <IsDeleted xmlns="4873beb7-5857-4685-be1f-d57550cc96cc">false</IsDeleted>
+    <LocPublishedDependentAssetsLookup xmlns="4873beb7-5857-4685-be1f-d57550cc96cc" xsi:nil="true"/>
+    <AssetExpire xmlns="4873beb7-5857-4685-be1f-d57550cc96cc">2029-05-12T07:00:00+00:00</AssetExpire>
+    <CSXSubmissionMarket xmlns="4873beb7-5857-4685-be1f-d57550cc96cc" xsi:nil="true"/>
+    <DSATActionTaken xmlns="4873beb7-5857-4685-be1f-d57550cc96cc" xsi:nil="true"/>
+    <SubmitterId xmlns="4873beb7-5857-4685-be1f-d57550cc96cc" xsi:nil="true"/>
+    <EditorialTags xmlns="4873beb7-5857-4685-be1f-d57550cc96cc" xsi:nil="true"/>
+    <TPExecutable xmlns="4873beb7-5857-4685-be1f-d57550cc96cc" xsi:nil="true"/>
+    <CSXSubmissionDate xmlns="4873beb7-5857-4685-be1f-d57550cc96cc" xsi:nil="true"/>
+    <CSXUpdate xmlns="4873beb7-5857-4685-be1f-d57550cc96cc">false</CSXUpdate>
+    <AssetType xmlns="4873beb7-5857-4685-be1f-d57550cc96cc">TP</AssetType>
+    <ApprovalLog xmlns="4873beb7-5857-4685-be1f-d57550cc96cc" xsi:nil="true"/>
+    <BugNumber xmlns="4873beb7-5857-4685-be1f-d57550cc96cc" xsi:nil="true"/>
+    <OriginAsset xmlns="4873beb7-5857-4685-be1f-d57550cc96cc" xsi:nil="true"/>
+    <TPComponent xmlns="4873beb7-5857-4685-be1f-d57550cc96cc" xsi:nil="true"/>
+    <Milestone xmlns="4873beb7-5857-4685-be1f-d57550cc96cc" xsi:nil="true"/>
+    <RecommendationsModifier xmlns="4873beb7-5857-4685-be1f-d57550cc96cc" xsi:nil="true"/>
+    <AssetId xmlns="4873beb7-5857-4685-be1f-d57550cc96cc">TP102787001</AssetId>
+    <PolicheckWords xmlns="4873beb7-5857-4685-be1f-d57550cc96cc" xsi:nil="true"/>
+    <TPLaunchHelpLink xmlns="4873beb7-5857-4685-be1f-d57550cc96cc" xsi:nil="true"/>
+    <IntlLocPriority xmlns="4873beb7-5857-4685-be1f-d57550cc96cc" xsi:nil="true"/>
+    <TPApplication xmlns="4873beb7-5857-4685-be1f-d57550cc96cc" xsi:nil="true"/>
+    <IntlLangReviewer xmlns="4873beb7-5857-4685-be1f-d57550cc96cc" xsi:nil="true"/>
+    <HandoffToMSDN xmlns="4873beb7-5857-4685-be1f-d57550cc96cc" xsi:nil="true"/>
+    <PlannedPubDate xmlns="4873beb7-5857-4685-be1f-d57550cc96cc" xsi:nil="true"/>
+    <CrawlForDependencies xmlns="4873beb7-5857-4685-be1f-d57550cc96cc">false</CrawlForDependencies>
+    <LocLastLocAttemptVersionLookup xmlns="4873beb7-5857-4685-be1f-d57550cc96cc">693888</LocLastLocAttemptVersionLookup>
+    <LocProcessedForHandoffsLookup xmlns="4873beb7-5857-4685-be1f-d57550cc96cc" xsi:nil="true"/>
+    <TrustLevel xmlns="4873beb7-5857-4685-be1f-d57550cc96cc">1 Microsoft Managed Content</TrustLevel>
+    <CampaignTagsTaxHTField0 xmlns="4873beb7-5857-4685-be1f-d57550cc96cc">
+      <Terms xmlns="http://schemas.microsoft.com/office/infopath/2007/PartnerControls"/>
+    </CampaignTagsTaxHTField0>
+    <TPNamespace xmlns="4873beb7-5857-4685-be1f-d57550cc96cc" xsi:nil="true"/>
+    <LocOverallPreviewStatusLookup xmlns="4873beb7-5857-4685-be1f-d57550cc96cc" xsi:nil="true"/>
+    <TaxCatchAll xmlns="4873beb7-5857-4685-be1f-d57550cc96cc"/>
+    <IsSearchable xmlns="4873beb7-5857-4685-be1f-d57550cc96cc">false</IsSearchable>
+    <TemplateTemplateType xmlns="4873beb7-5857-4685-be1f-d57550cc96cc">Word Document Template</TemplateTemplateType>
+    <Markets xmlns="4873beb7-5857-4685-be1f-d57550cc96cc"/>
+    <IntlLangReview xmlns="4873beb7-5857-4685-be1f-d57550cc96cc" xsi:nil="true"/>
+    <UAProjectedTotalWords xmlns="4873beb7-5857-4685-be1f-d57550cc96cc" xsi:nil="true"/>
+    <OutputCachingOn xmlns="4873beb7-5857-4685-be1f-d57550cc96cc">false</OutputCachingOn>
+    <AverageRating xmlns="4873beb7-5857-4685-be1f-d57550cc96cc" xsi:nil="true"/>
+    <LocMarketGroupTiers2 xmlns="4873beb7-5857-4685-be1f-d57550cc96cc" xsi:nil="true"/>
+    <APAuthor xmlns="4873beb7-5857-4685-be1f-d57550cc96cc">
+      <UserInfo>
+        <DisplayName>REDMOND\v-namall</DisplayName>
+        <AccountId>978</AccountId>
+        <AccountType/>
+      </UserInfo>
+    </APAuthor>
+    <TPCommandLine xmlns="4873beb7-5857-4685-be1f-d57550cc96cc" xsi:nil="true"/>
+    <LocManualTestRequired xmlns="4873beb7-5857-4685-be1f-d57550cc96cc">false</LocManualTestRequired>
+    <TPAppVersion xmlns="4873beb7-5857-4685-be1f-d57550cc96cc" xsi:nil="true"/>
+    <EditorialStatus xmlns="4873beb7-5857-4685-be1f-d57550cc96cc">Complete</EditorialStatus>
+    <LocProcessedForMarketsLookup xmlns="4873beb7-5857-4685-be1f-d57550cc96cc" xsi:nil="true"/>
+    <LastModifiedDateTime xmlns="4873beb7-5857-4685-be1f-d57550cc96cc" xsi:nil="true"/>
+    <TPLaunchHelpLinkType xmlns="4873beb7-5857-4685-be1f-d57550cc96cc">Template</TPLaunchHelpLinkType>
+    <ScenarioTagsTaxHTField0 xmlns="4873beb7-5857-4685-be1f-d57550cc96cc">
+      <Terms xmlns="http://schemas.microsoft.com/office/infopath/2007/PartnerControls"/>
+    </ScenarioTagsTaxHTField0>
+    <OriginalRelease xmlns="4873beb7-5857-4685-be1f-d57550cc96cc">14</OriginalRelease>
+    <LocalizationTagsTaxHTField0 xmlns="4873beb7-5857-4685-be1f-d57550cc96cc">
+      <Terms xmlns="http://schemas.microsoft.com/office/infopath/2007/PartnerControls"/>
+    </LocalizationTagsTaxHTField0>
+    <Manager xmlns="4873beb7-5857-4685-be1f-d57550cc96cc" xsi:nil="true"/>
+    <UALocRecommendation xmlns="4873beb7-5857-4685-be1f-d57550cc96cc">Localize</UALocRecommendation>
+    <LocOverallHandbackStatusLookup xmlns="4873beb7-5857-4685-be1f-d57550cc96cc" xsi:nil="true"/>
+    <ArtSampleDocs xmlns="4873beb7-5857-4685-be1f-d57550cc96cc" xsi:nil="true"/>
+    <UACurrentWords xmlns="4873beb7-5857-4685-be1f-d57550cc96cc" xsi:nil="true"/>
+    <ShowIn xmlns="4873beb7-5857-4685-be1f-d57550cc96cc">Show everywhere</ShowIn>
+    <CSXHash xmlns="4873beb7-5857-4685-be1f-d57550cc96cc" xsi:nil="true"/>
+    <VoteCount xmlns="4873beb7-5857-4685-be1f-d57550cc96cc" xsi:nil="true"/>
+    <InternalTagsTaxHTField0 xmlns="4873beb7-5857-4685-be1f-d57550cc96cc">
+      <Terms xmlns="http://schemas.microsoft.com/office/infopath/2007/PartnerControls"/>
+    </InternalTagsTaxHTField0>
+    <UANotes xmlns="4873beb7-5857-4685-be1f-d57550cc96cc" xsi:nil="true"/>
+  </documentManagement>
+</p:properties>
+</file>
+
 <file path=customXml/item3.xml><?xml version="1.0" encoding="utf-8"?>
 <b:Sources xmlns:b="http://schemas.openxmlformats.org/officeDocument/2006/bibliography" xmlns="http://schemas.openxmlformats.org/officeDocument/2006/bibliography" SelectedStyle="\APASixthEditionOfficeOnline.xsl" StyleName="APA" Version="6"/>
 </file>
 
 <file path=customXml/itemProps1.xml><?xml version="1.0" encoding="utf-8"?>
-<ds:datastoreItem xmlns:ds="http://schemas.openxmlformats.org/officeDocument/2006/customXml" ds:itemID="{7FBDB1CC-CEFB-4E46-8174-1F0AA0D30B24}">
-  <ds:schemaRefs>
-    <ds:schemaRef ds:uri="http://schemas.microsoft.com/office/2006/metadata/properties"/>
-    <ds:schemaRef ds:uri="http://schemas.microsoft.com/office/infopath/2007/PartnerControls"/>
-    <ds:schemaRef ds:uri="4873beb7-5857-4685-be1f-d57550cc96cc"/>
-  </ds:schemaRefs>
-</ds:datastoreItem>
-</file>
-
-<file path=customXml/itemProps2.xml><?xml version="1.0" encoding="utf-8"?>
 <ds:datastoreItem xmlns:ds="http://schemas.openxmlformats.org/officeDocument/2006/customXml" ds:itemID="{4B3A7E92-E05A-4924-9E8A-9F6659E5855B}">
   <ds:schemaRefs>
     <ds:schemaRef ds:uri="http://schemas.microsoft.com/office/2006/metadata/contentType"/>
@@ -33306,8 +33209,18 @@
 </ds:datastoreItem>
 </file>
 
+<file path=customXml/itemProps2.xml><?xml version="1.0" encoding="utf-8"?>
+<ds:datastoreItem xmlns:ds="http://schemas.openxmlformats.org/officeDocument/2006/customXml" ds:itemID="{7FBDB1CC-CEFB-4E46-8174-1F0AA0D30B24}">
+  <ds:schemaRefs>
+    <ds:schemaRef ds:uri="http://schemas.microsoft.com/office/2006/metadata/properties"/>
+    <ds:schemaRef ds:uri="http://schemas.microsoft.com/office/infopath/2007/PartnerControls"/>
+    <ds:schemaRef ds:uri="4873beb7-5857-4685-be1f-d57550cc96cc"/>
+  </ds:schemaRefs>
+</ds:datastoreItem>
+</file>
+
 <file path=customXml/itemProps3.xml><?xml version="1.0" encoding="utf-8"?>
-<ds:datastoreItem xmlns:ds="http://schemas.openxmlformats.org/officeDocument/2006/customXml" ds:itemID="{F3D90DDB-A92A-4AFB-B31B-9A0DA96B8FD5}">
+<ds:datastoreItem xmlns:ds="http://schemas.openxmlformats.org/officeDocument/2006/customXml" ds:itemID="{7479ED41-2443-4872-A87B-061265896181}">
   <ds:schemaRefs>
     <ds:schemaRef ds:uri="http://schemas.openxmlformats.org/officeDocument/2006/bibliography"/>
   </ds:schemaRefs>

</xml_diff>

<commit_message>
Added new API design document
</commit_message>
<xml_diff>
--- a/API_Document/Web Interfaces API.docx
+++ b/API_Document/Web Interfaces API.docx
@@ -14,8 +14,16 @@
         <w:rPr>
           <w:color w:val="2E74B5" w:themeColor="accent1" w:themeShade="BF"/>
         </w:rPr>
-        <w:t>- Web Interfaces API  -</w:t>
-      </w:r>
+        <w:t xml:space="preserve">- Web Interfaces </w:t>
+      </w:r>
+      <w:proofErr w:type="gramStart"/>
+      <w:r>
+        <w:rPr>
+          <w:color w:val="2E74B5" w:themeColor="accent1" w:themeShade="BF"/>
+        </w:rPr>
+        <w:t>API  -</w:t>
+      </w:r>
+      <w:proofErr w:type="gramEnd"/>
     </w:p>
     <w:p/>
     <w:p/>
@@ -122,6 +130,93 @@
           <w:szCs w:val="24"/>
         </w:rPr>
         <w:t>.</w:t>
+      </w:r>
+    </w:p>
+    <w:p>
+      <w:pPr>
+        <w:rPr>
+          <w:sz w:val="24"/>
+          <w:szCs w:val="24"/>
+        </w:rPr>
+      </w:pPr>
+    </w:p>
+    <w:p>
+      <w:pPr>
+        <w:rPr>
+          <w:sz w:val="24"/>
+          <w:szCs w:val="24"/>
+        </w:rPr>
+      </w:pPr>
+      <w:r>
+        <w:rPr>
+          <w:sz w:val="24"/>
+          <w:szCs w:val="24"/>
+        </w:rPr>
+        <w:t xml:space="preserve">API done </w:t>
+      </w:r>
+      <w:proofErr w:type="spellStart"/>
+      <w:r>
+        <w:rPr>
+          <w:sz w:val="24"/>
+          <w:szCs w:val="24"/>
+        </w:rPr>
+        <w:t>by</w:t>
+      </w:r>
+      <w:proofErr w:type="spellEnd"/>
+      <w:r>
+        <w:rPr>
+          <w:sz w:val="24"/>
+          <w:szCs w:val="24"/>
+        </w:rPr>
+        <w:t>:</w:t>
+      </w:r>
+    </w:p>
+    <w:p>
+      <w:pPr>
+        <w:rPr>
+          <w:sz w:val="24"/>
+          <w:szCs w:val="24"/>
+        </w:rPr>
+      </w:pPr>
+    </w:p>
+    <w:p>
+      <w:pPr>
+        <w:pStyle w:val="Prrafodelista"/>
+        <w:numPr>
+          <w:ilvl w:val="0"/>
+          <w:numId w:val="28"/>
+        </w:numPr>
+        <w:rPr>
+          <w:sz w:val="24"/>
+          <w:szCs w:val="24"/>
+        </w:rPr>
+      </w:pPr>
+      <w:r>
+        <w:rPr>
+          <w:sz w:val="24"/>
+          <w:szCs w:val="24"/>
+        </w:rPr>
+        <w:t>Ignacio Ferrer Sanz</w:t>
+      </w:r>
+    </w:p>
+    <w:p>
+      <w:pPr>
+        <w:pStyle w:val="Prrafodelista"/>
+        <w:numPr>
+          <w:ilvl w:val="0"/>
+          <w:numId w:val="28"/>
+        </w:numPr>
+        <w:rPr>
+          <w:sz w:val="24"/>
+          <w:szCs w:val="24"/>
+        </w:rPr>
+      </w:pPr>
+      <w:r>
+        <w:rPr>
+          <w:sz w:val="24"/>
+          <w:szCs w:val="24"/>
+        </w:rPr>
+        <w:t>Alejandro Tauste Botella</w:t>
       </w:r>
     </w:p>
     <w:p>
@@ -1069,6 +1164,64 @@
               <w:rPr>
                 <w:lang w:val="en-US"/>
               </w:rPr>
+              <w:t>phoneNumber</w:t>
+            </w:r>
+            <w:proofErr w:type="spellEnd"/>
+          </w:p>
+        </w:tc>
+        <w:tc>
+          <w:tcPr>
+            <w:tcW w:w="2957" w:type="dxa"/>
+          </w:tcPr>
+          <w:p>
+            <w:pPr>
+              <w:rPr>
+                <w:lang w:val="en-US"/>
+              </w:rPr>
+            </w:pPr>
+            <w:r>
+              <w:rPr>
+                <w:lang w:val="en-US"/>
+              </w:rPr>
+              <w:t>string</w:t>
+            </w:r>
+          </w:p>
+        </w:tc>
+        <w:tc>
+          <w:tcPr>
+            <w:tcW w:w="3046" w:type="dxa"/>
+          </w:tcPr>
+          <w:p>
+            <w:pPr>
+              <w:rPr>
+                <w:lang w:val="en-US"/>
+              </w:rPr>
+            </w:pPr>
+            <w:r>
+              <w:rPr>
+                <w:lang w:val="en-US"/>
+              </w:rPr>
+              <w:t>The telephone number of the user.</w:t>
+            </w:r>
+          </w:p>
+        </w:tc>
+      </w:tr>
+      <w:tr>
+        <w:tc>
+          <w:tcPr>
+            <w:tcW w:w="3013" w:type="dxa"/>
+          </w:tcPr>
+          <w:p>
+            <w:pPr>
+              <w:rPr>
+                <w:lang w:val="en-US"/>
+              </w:rPr>
+            </w:pPr>
+            <w:proofErr w:type="spellStart"/>
+            <w:r>
+              <w:rPr>
+                <w:lang w:val="en-US"/>
+              </w:rPr>
               <w:t>isAdmin</w:t>
             </w:r>
             <w:proofErr w:type="spellEnd"/>
@@ -1164,7 +1317,35 @@
               <w:rPr>
                 <w:lang w:val="en-US"/>
               </w:rPr>
-              <w:t>Contains the id’s of all the postings this user has created. By default is null</w:t>
+              <w:t xml:space="preserve">Contains the </w:t>
+            </w:r>
+            <w:proofErr w:type="gramStart"/>
+            <w:r>
+              <w:rPr>
+                <w:lang w:val="en-US"/>
+              </w:rPr>
+              <w:t>id’s</w:t>
+            </w:r>
+            <w:proofErr w:type="gramEnd"/>
+            <w:r>
+              <w:rPr>
+                <w:lang w:val="en-US"/>
+              </w:rPr>
+              <w:t xml:space="preserve"> of all the postings this user has created. By </w:t>
+            </w:r>
+            <w:proofErr w:type="gramStart"/>
+            <w:r>
+              <w:rPr>
+                <w:lang w:val="en-US"/>
+              </w:rPr>
+              <w:t>default</w:t>
+            </w:r>
+            <w:proofErr w:type="gramEnd"/>
+            <w:r>
+              <w:rPr>
+                <w:lang w:val="en-US"/>
+              </w:rPr>
+              <w:t xml:space="preserve"> is null</w:t>
             </w:r>
           </w:p>
         </w:tc>
@@ -1914,20 +2095,6 @@
         <w:t>users</w:t>
       </w:r>
       <w:proofErr w:type="spellEnd"/>
-      <w:r>
-        <w:t>/</w:t>
-      </w:r>
-      <w:r>
-        <w:t>:</w:t>
-      </w:r>
-      <w:proofErr w:type="spellStart"/>
-      <w:r>
-        <w:t>id</w:t>
-      </w:r>
-      <w:r>
-        <w:t>_user</w:t>
-      </w:r>
-      <w:proofErr w:type="spellEnd"/>
     </w:p>
     <w:p/>
     <w:p/>
@@ -2130,22 +2297,19 @@
       </w:r>
       <w:proofErr w:type="spellEnd"/>
       <w:r>
-        <w:t>/:</w:t>
-      </w:r>
-      <w:r>
-        <w:t>_id</w:t>
-      </w:r>
-      <w:bookmarkStart w:id="3" w:name="_GoBack"/>
-      <w:bookmarkEnd w:id="3"/>
-      <w:r>
         <w:t>/</w:t>
       </w:r>
       <w:proofErr w:type="spellStart"/>
       <w:r>
-        <w:t>i</w:t>
-      </w:r>
-      <w:r>
-        <w:t>tems</w:t>
+        <w:t>items</w:t>
+      </w:r>
+      <w:proofErr w:type="spellEnd"/>
+      <w:r>
+        <w:t>/</w:t>
+      </w:r>
+      <w:proofErr w:type="spellStart"/>
+      <w:r>
+        <w:t>create</w:t>
       </w:r>
       <w:proofErr w:type="spellEnd"/>
     </w:p>
@@ -2357,6 +2521,7 @@
                 <w:lang w:val="en-US"/>
               </w:rPr>
             </w:pPr>
+            <w:proofErr w:type="gramStart"/>
             <w:r>
               <w:rPr>
                 <w:b/>
@@ -2365,7 +2530,18 @@
                 <w:iCs/>
                 <w:lang w:val="en-US"/>
               </w:rPr>
-              <w:t>location(*)</w:t>
+              <w:t>location(</w:t>
+            </w:r>
+            <w:proofErr w:type="gramEnd"/>
+            <w:r>
+              <w:rPr>
+                <w:b/>
+                <w:bCs/>
+                <w:i/>
+                <w:iCs/>
+                <w:lang w:val="en-US"/>
+              </w:rPr>
+              <w:t>*)</w:t>
             </w:r>
           </w:p>
         </w:tc>
@@ -2638,7 +2814,7 @@
               <w:rPr>
                 <w:lang w:val="en-US"/>
               </w:rPr>
-              <w:t>Date of posting of the item, in format (DD/MM/YYYY)</w:t>
+              <w:t>Date of posting of the item</w:t>
             </w:r>
           </w:p>
         </w:tc>
@@ -2709,6 +2885,7 @@
               <w:t xml:space="preserve"> </w:t>
             </w:r>
             <w:proofErr w:type="spellStart"/>
+            <w:proofErr w:type="gramStart"/>
             <w:r>
               <w:t>or</w:t>
             </w:r>
@@ -2721,7 +2898,15 @@
                 <w:i/>
                 <w:iCs/>
               </w:rPr>
-              <w:t xml:space="preserve"> Pickup.</w:t>
+              <w:t xml:space="preserve"> Pickup</w:t>
+            </w:r>
+            <w:proofErr w:type="gramEnd"/>
+            <w:r>
+              <w:rPr>
+                <w:i/>
+                <w:iCs/>
+              </w:rPr>
+              <w:t>.</w:t>
             </w:r>
             <w:r>
               <w:t xml:space="preserve"> </w:t>
@@ -2808,6 +2993,7 @@
         </w:rPr>
         <w:t xml:space="preserve">In the case of the object </w:t>
       </w:r>
+      <w:proofErr w:type="gramStart"/>
       <w:r>
         <w:rPr>
           <w:b/>
@@ -2816,13 +3002,36 @@
           <w:iCs/>
           <w:lang w:val="en-US"/>
         </w:rPr>
-        <w:t>location(*)</w:t>
+        <w:t>location(</w:t>
+      </w:r>
+      <w:proofErr w:type="gramEnd"/>
+      <w:r>
+        <w:rPr>
+          <w:b/>
+          <w:bCs/>
+          <w:i/>
+          <w:iCs/>
+          <w:lang w:val="en-US"/>
+        </w:rPr>
+        <w:t>*)</w:t>
       </w:r>
       <w:r>
         <w:rPr>
           <w:lang w:val="en-US"/>
         </w:rPr>
-        <w:t>, it contains the following values:</w:t>
+        <w:t>, it contains the following values</w:t>
+      </w:r>
+      <w:r>
+        <w:rPr>
+          <w:lang w:val="en-US"/>
+        </w:rPr>
+        <w:t xml:space="preserve"> (inherited from the user who created the posting)</w:t>
+      </w:r>
+      <w:r>
+        <w:rPr>
+          <w:lang w:val="en-US"/>
+        </w:rPr>
+        <w:t>:</w:t>
       </w:r>
     </w:p>
     <w:p>
@@ -2855,7 +3064,7 @@
       <w:tr>
         <w:tc>
           <w:tcPr>
-            <w:tcW w:w="3209" w:type="dxa"/>
+            <w:tcW w:w="3009" w:type="dxa"/>
           </w:tcPr>
           <w:p>
             <w:pPr>
@@ -2873,7 +3082,7 @@
         </w:tc>
         <w:tc>
           <w:tcPr>
-            <w:tcW w:w="3209" w:type="dxa"/>
+            <w:tcW w:w="2994" w:type="dxa"/>
           </w:tcPr>
           <w:p>
             <w:pPr>
@@ -2891,7 +3100,7 @@
         </w:tc>
         <w:tc>
           <w:tcPr>
-            <w:tcW w:w="3210" w:type="dxa"/>
+            <w:tcW w:w="3013" w:type="dxa"/>
           </w:tcPr>
           <w:p>
             <w:pPr>
@@ -2911,7 +3120,7 @@
       <w:tr>
         <w:tc>
           <w:tcPr>
-            <w:tcW w:w="3209" w:type="dxa"/>
+            <w:tcW w:w="3009" w:type="dxa"/>
           </w:tcPr>
           <w:p>
             <w:pPr>
@@ -2929,7 +3138,7 @@
         </w:tc>
         <w:tc>
           <w:tcPr>
-            <w:tcW w:w="3209" w:type="dxa"/>
+            <w:tcW w:w="2994" w:type="dxa"/>
           </w:tcPr>
           <w:p>
             <w:pPr>
@@ -2947,7 +3156,7 @@
         </w:tc>
         <w:tc>
           <w:tcPr>
-            <w:tcW w:w="3210" w:type="dxa"/>
+            <w:tcW w:w="3013" w:type="dxa"/>
           </w:tcPr>
           <w:p>
             <w:pPr>
@@ -2964,62 +3173,6 @@
           </w:p>
         </w:tc>
       </w:tr>
-      <w:tr>
-        <w:tc>
-          <w:tcPr>
-            <w:tcW w:w="3209" w:type="dxa"/>
-          </w:tcPr>
-          <w:p>
-            <w:pPr>
-              <w:rPr>
-                <w:lang w:val="en-US"/>
-              </w:rPr>
-            </w:pPr>
-            <w:r>
-              <w:rPr>
-                <w:lang w:val="en-US"/>
-              </w:rPr>
-              <w:t>address</w:t>
-            </w:r>
-          </w:p>
-        </w:tc>
-        <w:tc>
-          <w:tcPr>
-            <w:tcW w:w="3209" w:type="dxa"/>
-          </w:tcPr>
-          <w:p>
-            <w:pPr>
-              <w:rPr>
-                <w:lang w:val="en-US"/>
-              </w:rPr>
-            </w:pPr>
-            <w:r>
-              <w:rPr>
-                <w:lang w:val="en-US"/>
-              </w:rPr>
-              <w:t>string</w:t>
-            </w:r>
-          </w:p>
-        </w:tc>
-        <w:tc>
-          <w:tcPr>
-            <w:tcW w:w="3210" w:type="dxa"/>
-          </w:tcPr>
-          <w:p>
-            <w:pPr>
-              <w:rPr>
-                <w:lang w:val="en-US"/>
-              </w:rPr>
-            </w:pPr>
-            <w:r>
-              <w:rPr>
-                <w:lang w:val="en-US"/>
-              </w:rPr>
-              <w:t>Address of the posting.</w:t>
-            </w:r>
-          </w:p>
-        </w:tc>
-      </w:tr>
     </w:tbl>
     <w:p>
       <w:pPr>
@@ -3177,7 +3330,19 @@
         <w:rPr>
           <w:lang w:val="en-US"/>
         </w:rPr>
-        <w:t xml:space="preserve"> it contains the following values:</w:t>
+        <w:t xml:space="preserve"> it contains the following values</w:t>
+      </w:r>
+      <w:r>
+        <w:rPr>
+          <w:lang w:val="en-US"/>
+        </w:rPr>
+        <w:t xml:space="preserve"> (inherited from the user who created the posting</w:t>
+      </w:r>
+      <w:r>
+        <w:rPr>
+          <w:lang w:val="en-US"/>
+        </w:rPr>
+        <w:t>:</w:t>
       </w:r>
     </w:p>
     <w:p>
@@ -3326,12 +3491,6 @@
               </w:rPr>
               <w:t xml:space="preserve">Number of the seller </w:t>
             </w:r>
-            <w:r>
-              <w:rPr>
-                <w:lang w:val="en-US"/>
-              </w:rPr>
-              <w:t>containing 9 digits</w:t>
-            </w:r>
           </w:p>
         </w:tc>
       </w:tr>
@@ -3407,6 +3566,27 @@
     <w:p>
       <w:pPr>
         <w:rPr>
+          <w:lang w:val="en-US"/>
+        </w:rPr>
+      </w:pPr>
+      <w:r>
+        <w:rPr>
+          <w:lang w:val="en-US"/>
+        </w:rPr>
+        <w:t>The date of the posting will be added after successfully creating the item by putting the actual date.</w:t>
+      </w:r>
+    </w:p>
+    <w:p>
+      <w:pPr>
+        <w:rPr>
+          <w:rFonts w:ascii="Courier New" w:hAnsi="Courier New" w:cs="Courier New"/>
+          <w:lang w:val="en-US"/>
+        </w:rPr>
+      </w:pPr>
+    </w:p>
+    <w:p>
+      <w:pPr>
+        <w:rPr>
           <w:rFonts w:ascii="Courier New" w:hAnsi="Courier New" w:cs="Courier New"/>
           <w:lang w:val="en-US"/>
         </w:rPr>
@@ -3617,15 +3797,67 @@
           <w:rFonts w:ascii="Courier New" w:hAnsi="Courier New" w:cs="Courier New"/>
           <w:lang w:val="en-US"/>
         </w:rPr>
-        <w:t xml:space="preserve">  "</w:t>
+        <w:t xml:space="preserve">  </w:t>
       </w:r>
       <w:r>
         <w:rPr>
           <w:rFonts w:ascii="Courier New" w:hAnsi="Courier New" w:cs="Courier New"/>
           <w:lang w:val="en-US"/>
         </w:rPr>
-        <w:t>location</w:t>
-      </w:r>
+        <w:t>"</w:t>
+      </w:r>
+      <w:r>
+        <w:rPr>
+          <w:rFonts w:ascii="Courier New" w:hAnsi="Courier New" w:cs="Courier New"/>
+          <w:lang w:val="en-US"/>
+        </w:rPr>
+        <w:t>images</w:t>
+      </w:r>
+      <w:r>
+        <w:rPr>
+          <w:rFonts w:ascii="Courier New" w:hAnsi="Courier New" w:cs="Courier New"/>
+          <w:lang w:val="en-US"/>
+        </w:rPr>
+        <w:t>"</w:t>
+      </w:r>
+      <w:r>
+        <w:rPr>
+          <w:rFonts w:ascii="Courier New" w:hAnsi="Courier New" w:cs="Courier New"/>
+          <w:lang w:val="en-US"/>
+        </w:rPr>
+        <w:t>: [],</w:t>
+      </w:r>
+    </w:p>
+    <w:p>
+      <w:pPr>
+        <w:rPr>
+          <w:rFonts w:ascii="Courier New" w:hAnsi="Courier New" w:cs="Courier New"/>
+          <w:lang w:val="en-US"/>
+        </w:rPr>
+      </w:pPr>
+      <w:r>
+        <w:rPr>
+          <w:rFonts w:ascii="Courier New" w:hAnsi="Courier New" w:cs="Courier New"/>
+          <w:lang w:val="en-US"/>
+        </w:rPr>
+        <w:t xml:space="preserve">  </w:t>
+      </w:r>
+      <w:r>
+        <w:rPr>
+          <w:rFonts w:ascii="Courier New" w:hAnsi="Courier New" w:cs="Courier New"/>
+          <w:lang w:val="en-US"/>
+        </w:rPr>
+        <w:t>"</w:t>
+      </w:r>
+      <w:proofErr w:type="spellStart"/>
+      <w:r>
+        <w:rPr>
+          <w:rFonts w:ascii="Courier New" w:hAnsi="Courier New" w:cs="Courier New"/>
+          <w:lang w:val="en-US"/>
+        </w:rPr>
+        <w:t>askingPrice</w:t>
+      </w:r>
+      <w:proofErr w:type="spellEnd"/>
       <w:r>
         <w:rPr>
           <w:rFonts w:ascii="Courier New" w:hAnsi="Courier New" w:cs="Courier New"/>
@@ -3638,7 +3870,7 @@
           <w:rFonts w:ascii="Courier New" w:hAnsi="Courier New" w:cs="Courier New"/>
           <w:lang w:val="en-US"/>
         </w:rPr>
-        <w:t>{</w:t>
+        <w:t>36,</w:t>
       </w:r>
     </w:p>
     <w:p>
@@ -3653,7 +3885,7 @@
           <w:rFonts w:ascii="Courier New" w:hAnsi="Courier New" w:cs="Courier New"/>
           <w:lang w:val="en-US"/>
         </w:rPr>
-        <w:tab/>
+        <w:t xml:space="preserve">  </w:t>
       </w:r>
       <w:r>
         <w:rPr>
@@ -3667,7 +3899,7 @@
           <w:rFonts w:ascii="Courier New" w:hAnsi="Courier New" w:cs="Courier New"/>
           <w:lang w:val="en-US"/>
         </w:rPr>
-        <w:t>city</w:t>
+        <w:t>currency</w:t>
       </w:r>
       <w:r>
         <w:rPr>
@@ -3695,7 +3927,7 @@
           <w:rFonts w:ascii="Courier New" w:hAnsi="Courier New" w:cs="Courier New"/>
           <w:lang w:val="en-US"/>
         </w:rPr>
-        <w:t>Valencia</w:t>
+        <w:t>euro</w:t>
       </w:r>
       <w:r>
         <w:rPr>
@@ -3704,20 +3936,27 @@
         </w:rPr>
         <w:t>"</w:t>
       </w:r>
-    </w:p>
-    <w:p>
-      <w:pPr>
+      <w:r>
         <w:rPr>
           <w:rFonts w:ascii="Courier New" w:hAnsi="Courier New" w:cs="Courier New"/>
           <w:lang w:val="en-US"/>
         </w:rPr>
-      </w:pPr>
-      <w:r>
+        <w:t>,</w:t>
+      </w:r>
+    </w:p>
+    <w:p>
+      <w:pPr>
         <w:rPr>
           <w:rFonts w:ascii="Courier New" w:hAnsi="Courier New" w:cs="Courier New"/>
           <w:lang w:val="en-US"/>
         </w:rPr>
-        <w:tab/>
+      </w:pPr>
+      <w:r>
+        <w:rPr>
+          <w:rFonts w:ascii="Courier New" w:hAnsi="Courier New" w:cs="Courier New"/>
+          <w:lang w:val="en-US"/>
+        </w:rPr>
+        <w:t xml:space="preserve">  </w:t>
       </w:r>
       <w:r>
         <w:rPr>
@@ -3726,136 +3965,35 @@
         </w:rPr>
         <w:t>"</w:t>
       </w:r>
+      <w:proofErr w:type="spellStart"/>
       <w:r>
         <w:rPr>
           <w:rFonts w:ascii="Courier New" w:hAnsi="Courier New" w:cs="Courier New"/>
           <w:lang w:val="en-US"/>
         </w:rPr>
-        <w:t>country</w:t>
-      </w:r>
+        <w:t>deliveryType</w:t>
+      </w:r>
+      <w:proofErr w:type="spellEnd"/>
       <w:r>
         <w:rPr>
           <w:rFonts w:ascii="Courier New" w:hAnsi="Courier New" w:cs="Courier New"/>
           <w:lang w:val="en-US"/>
         </w:rPr>
-        <w:t>"</w:t>
+        <w:t>": "</w:t>
       </w:r>
       <w:r>
         <w:rPr>
           <w:rFonts w:ascii="Courier New" w:hAnsi="Courier New" w:cs="Courier New"/>
           <w:lang w:val="en-US"/>
         </w:rPr>
-        <w:t xml:space="preserve">: </w:t>
+        <w:t>Shipping</w:t>
       </w:r>
       <w:r>
         <w:rPr>
           <w:rFonts w:ascii="Courier New" w:hAnsi="Courier New" w:cs="Courier New"/>
           <w:lang w:val="en-US"/>
         </w:rPr>
-        <w:t>"</w:t>
-      </w:r>
-      <w:r>
-        <w:rPr>
-          <w:rFonts w:ascii="Courier New" w:hAnsi="Courier New" w:cs="Courier New"/>
-          <w:lang w:val="en-US"/>
-        </w:rPr>
-        <w:t>Spain</w:t>
-      </w:r>
-      <w:r>
-        <w:rPr>
-          <w:rFonts w:ascii="Courier New" w:hAnsi="Courier New" w:cs="Courier New"/>
-          <w:lang w:val="en-US"/>
-        </w:rPr>
-        <w:t>"</w:t>
-      </w:r>
-    </w:p>
-    <w:p>
-      <w:pPr>
-        <w:rPr>
-          <w:rFonts w:ascii="Courier New" w:hAnsi="Courier New" w:cs="Courier New"/>
-          <w:lang w:val="en-US"/>
-        </w:rPr>
-      </w:pPr>
-      <w:r>
-        <w:rPr>
-          <w:rFonts w:ascii="Courier New" w:hAnsi="Courier New" w:cs="Courier New"/>
-          <w:lang w:val="en-US"/>
-        </w:rPr>
-        <w:tab/>
-      </w:r>
-      <w:r>
-        <w:rPr>
-          <w:rFonts w:ascii="Courier New" w:hAnsi="Courier New" w:cs="Courier New"/>
-          <w:lang w:val="en-US"/>
-        </w:rPr>
-        <w:t>"</w:t>
-      </w:r>
-      <w:r>
-        <w:rPr>
-          <w:rFonts w:ascii="Courier New" w:hAnsi="Courier New" w:cs="Courier New"/>
-          <w:lang w:val="en-US"/>
-        </w:rPr>
-        <w:t>address</w:t>
-      </w:r>
-      <w:r>
-        <w:rPr>
-          <w:rFonts w:ascii="Courier New" w:hAnsi="Courier New" w:cs="Courier New"/>
-          <w:lang w:val="en-US"/>
-        </w:rPr>
-        <w:t>"</w:t>
-      </w:r>
-      <w:r>
-        <w:rPr>
-          <w:rFonts w:ascii="Courier New" w:hAnsi="Courier New" w:cs="Courier New"/>
-          <w:lang w:val="en-US"/>
-        </w:rPr>
-        <w:t xml:space="preserve">: </w:t>
-      </w:r>
-      <w:r>
-        <w:rPr>
-          <w:rFonts w:ascii="Courier New" w:hAnsi="Courier New" w:cs="Courier New"/>
-          <w:lang w:val="en-US"/>
-        </w:rPr>
-        <w:t>"</w:t>
-      </w:r>
-      <w:r>
-        <w:rPr>
-          <w:rFonts w:ascii="Courier New" w:hAnsi="Courier New" w:cs="Courier New"/>
-          <w:lang w:val="en-US"/>
-        </w:rPr>
-        <w:t xml:space="preserve">Calle de la </w:t>
-      </w:r>
-      <w:proofErr w:type="spellStart"/>
-      <w:r>
-        <w:rPr>
-          <w:rFonts w:ascii="Courier New" w:hAnsi="Courier New" w:cs="Courier New"/>
-          <w:lang w:val="en-US"/>
-        </w:rPr>
-        <w:t>Amargura</w:t>
-      </w:r>
-      <w:proofErr w:type="spellEnd"/>
-      <w:r>
-        <w:rPr>
-          <w:rFonts w:ascii="Courier New" w:hAnsi="Courier New" w:cs="Courier New"/>
-          <w:lang w:val="en-US"/>
-        </w:rPr>
-        <w:t>"</w:t>
-      </w:r>
-    </w:p>
-    <w:p>
-      <w:pPr>
-        <w:ind w:firstLine="1304"/>
-        <w:rPr>
-          <w:rFonts w:ascii="Courier New" w:hAnsi="Courier New" w:cs="Courier New"/>
-          <w:lang w:val="en-US"/>
-        </w:rPr>
-      </w:pPr>
-      <w:r>
-        <w:rPr>
-          <w:rFonts w:ascii="Courier New" w:hAnsi="Courier New" w:cs="Courier New"/>
-          <w:lang w:val="en-US"/>
-        </w:rPr>
-        <w:t>},</w:t>
+        <w:t>",</w:t>
       </w:r>
     </w:p>
     <w:p>
@@ -3871,449 +4009,6 @@
           <w:lang w:val="en-US"/>
         </w:rPr>
         <w:t xml:space="preserve">  </w:t>
-      </w:r>
-      <w:r>
-        <w:rPr>
-          <w:rFonts w:ascii="Courier New" w:hAnsi="Courier New" w:cs="Courier New"/>
-          <w:lang w:val="en-US"/>
-        </w:rPr>
-        <w:t>"</w:t>
-      </w:r>
-      <w:proofErr w:type="spellStart"/>
-      <w:r>
-        <w:rPr>
-          <w:rFonts w:ascii="Courier New" w:hAnsi="Courier New" w:cs="Courier New"/>
-          <w:lang w:val="en-US"/>
-        </w:rPr>
-        <w:t>askingPrice</w:t>
-      </w:r>
-      <w:proofErr w:type="spellEnd"/>
-      <w:r>
-        <w:rPr>
-          <w:rFonts w:ascii="Courier New" w:hAnsi="Courier New" w:cs="Courier New"/>
-          <w:lang w:val="en-US"/>
-        </w:rPr>
-        <w:t xml:space="preserve">": </w:t>
-      </w:r>
-      <w:r>
-        <w:rPr>
-          <w:rFonts w:ascii="Courier New" w:hAnsi="Courier New" w:cs="Courier New"/>
-          <w:lang w:val="en-US"/>
-        </w:rPr>
-        <w:t>36,</w:t>
-      </w:r>
-    </w:p>
-    <w:p>
-      <w:pPr>
-        <w:rPr>
-          <w:rFonts w:ascii="Courier New" w:hAnsi="Courier New" w:cs="Courier New"/>
-          <w:lang w:val="en-US"/>
-        </w:rPr>
-      </w:pPr>
-      <w:r>
-        <w:rPr>
-          <w:rFonts w:ascii="Courier New" w:hAnsi="Courier New" w:cs="Courier New"/>
-          <w:lang w:val="en-US"/>
-        </w:rPr>
-        <w:t xml:space="preserve">  </w:t>
-      </w:r>
-      <w:r>
-        <w:rPr>
-          <w:rFonts w:ascii="Courier New" w:hAnsi="Courier New" w:cs="Courier New"/>
-          <w:lang w:val="en-US"/>
-        </w:rPr>
-        <w:t>"</w:t>
-      </w:r>
-      <w:r>
-        <w:rPr>
-          <w:rFonts w:ascii="Courier New" w:hAnsi="Courier New" w:cs="Courier New"/>
-          <w:lang w:val="en-US"/>
-        </w:rPr>
-        <w:t>currency</w:t>
-      </w:r>
-      <w:r>
-        <w:rPr>
-          <w:rFonts w:ascii="Courier New" w:hAnsi="Courier New" w:cs="Courier New"/>
-          <w:lang w:val="en-US"/>
-        </w:rPr>
-        <w:t>"</w:t>
-      </w:r>
-      <w:r>
-        <w:rPr>
-          <w:rFonts w:ascii="Courier New" w:hAnsi="Courier New" w:cs="Courier New"/>
-          <w:lang w:val="en-US"/>
-        </w:rPr>
-        <w:t xml:space="preserve">: </w:t>
-      </w:r>
-      <w:r>
-        <w:rPr>
-          <w:rFonts w:ascii="Courier New" w:hAnsi="Courier New" w:cs="Courier New"/>
-          <w:lang w:val="en-US"/>
-        </w:rPr>
-        <w:t>"</w:t>
-      </w:r>
-      <w:r>
-        <w:rPr>
-          <w:rFonts w:ascii="Courier New" w:hAnsi="Courier New" w:cs="Courier New"/>
-          <w:lang w:val="en-US"/>
-        </w:rPr>
-        <w:t>euro</w:t>
-      </w:r>
-      <w:r>
-        <w:rPr>
-          <w:rFonts w:ascii="Courier New" w:hAnsi="Courier New" w:cs="Courier New"/>
-          <w:lang w:val="en-US"/>
-        </w:rPr>
-        <w:t>"</w:t>
-      </w:r>
-      <w:r>
-        <w:rPr>
-          <w:rFonts w:ascii="Courier New" w:hAnsi="Courier New" w:cs="Courier New"/>
-          <w:lang w:val="en-US"/>
-        </w:rPr>
-        <w:t>,</w:t>
-      </w:r>
-    </w:p>
-    <w:p>
-      <w:pPr>
-        <w:rPr>
-          <w:rFonts w:ascii="Courier New" w:hAnsi="Courier New" w:cs="Courier New"/>
-          <w:lang w:val="en-US"/>
-        </w:rPr>
-      </w:pPr>
-      <w:r>
-        <w:rPr>
-          <w:rFonts w:ascii="Courier New" w:hAnsi="Courier New" w:cs="Courier New"/>
-          <w:lang w:val="en-US"/>
-        </w:rPr>
-        <w:t xml:space="preserve">  </w:t>
-      </w:r>
-      <w:r>
-        <w:rPr>
-          <w:rFonts w:ascii="Courier New" w:hAnsi="Courier New" w:cs="Courier New"/>
-          <w:lang w:val="en-US"/>
-        </w:rPr>
-        <w:t>"</w:t>
-      </w:r>
-      <w:proofErr w:type="spellStart"/>
-      <w:r>
-        <w:rPr>
-          <w:rFonts w:ascii="Courier New" w:hAnsi="Courier New" w:cs="Courier New"/>
-          <w:lang w:val="en-US"/>
-        </w:rPr>
-        <w:t>dateOfPosting</w:t>
-      </w:r>
-      <w:proofErr w:type="spellEnd"/>
-      <w:r>
-        <w:rPr>
-          <w:rFonts w:ascii="Courier New" w:hAnsi="Courier New" w:cs="Courier New"/>
-          <w:lang w:val="en-US"/>
-        </w:rPr>
-        <w:t>": "</w:t>
-      </w:r>
-      <w:r>
-        <w:rPr>
-          <w:rFonts w:ascii="Courier New" w:hAnsi="Courier New" w:cs="Courier New"/>
-          <w:lang w:val="en-US"/>
-        </w:rPr>
-        <w:t>25/11/2019</w:t>
-      </w:r>
-      <w:r>
-        <w:rPr>
-          <w:rFonts w:ascii="Courier New" w:hAnsi="Courier New" w:cs="Courier New"/>
-          <w:lang w:val="en-US"/>
-        </w:rPr>
-        <w:t>",</w:t>
-      </w:r>
-    </w:p>
-    <w:p>
-      <w:pPr>
-        <w:rPr>
-          <w:rFonts w:ascii="Courier New" w:hAnsi="Courier New" w:cs="Courier New"/>
-          <w:lang w:val="en-US"/>
-        </w:rPr>
-      </w:pPr>
-      <w:r>
-        <w:rPr>
-          <w:rFonts w:ascii="Courier New" w:hAnsi="Courier New" w:cs="Courier New"/>
-          <w:lang w:val="en-US"/>
-        </w:rPr>
-        <w:t xml:space="preserve">  </w:t>
-      </w:r>
-      <w:r>
-        <w:rPr>
-          <w:rFonts w:ascii="Courier New" w:hAnsi="Courier New" w:cs="Courier New"/>
-          <w:lang w:val="en-US"/>
-        </w:rPr>
-        <w:t>"</w:t>
-      </w:r>
-      <w:proofErr w:type="spellStart"/>
-      <w:r>
-        <w:rPr>
-          <w:rFonts w:ascii="Courier New" w:hAnsi="Courier New" w:cs="Courier New"/>
-          <w:lang w:val="en-US"/>
-        </w:rPr>
-        <w:t>deliveryType</w:t>
-      </w:r>
-      <w:proofErr w:type="spellEnd"/>
-      <w:r>
-        <w:rPr>
-          <w:rFonts w:ascii="Courier New" w:hAnsi="Courier New" w:cs="Courier New"/>
-          <w:lang w:val="en-US"/>
-        </w:rPr>
-        <w:t>": "</w:t>
-      </w:r>
-      <w:r>
-        <w:rPr>
-          <w:rFonts w:ascii="Courier New" w:hAnsi="Courier New" w:cs="Courier New"/>
-          <w:lang w:val="en-US"/>
-        </w:rPr>
-        <w:t>Shipping</w:t>
-      </w:r>
-      <w:r>
-        <w:rPr>
-          <w:rFonts w:ascii="Courier New" w:hAnsi="Courier New" w:cs="Courier New"/>
-          <w:lang w:val="en-US"/>
-        </w:rPr>
-        <w:t>",</w:t>
-      </w:r>
-    </w:p>
-    <w:p>
-      <w:pPr>
-        <w:rPr>
-          <w:rFonts w:ascii="Courier New" w:hAnsi="Courier New" w:cs="Courier New"/>
-          <w:lang w:val="en-US"/>
-        </w:rPr>
-      </w:pPr>
-      <w:r>
-        <w:rPr>
-          <w:rFonts w:ascii="Courier New" w:hAnsi="Courier New" w:cs="Courier New"/>
-          <w:lang w:val="en-US"/>
-        </w:rPr>
-        <w:t xml:space="preserve">  "</w:t>
-      </w:r>
-      <w:proofErr w:type="spellStart"/>
-      <w:r>
-        <w:rPr>
-          <w:rFonts w:ascii="Courier New" w:hAnsi="Courier New" w:cs="Courier New"/>
-          <w:lang w:val="en-US"/>
-        </w:rPr>
-        <w:t>contactInfo</w:t>
-      </w:r>
-      <w:proofErr w:type="spellEnd"/>
-      <w:r>
-        <w:rPr>
-          <w:rFonts w:ascii="Courier New" w:hAnsi="Courier New" w:cs="Courier New"/>
-          <w:lang w:val="en-US"/>
-        </w:rPr>
-        <w:t xml:space="preserve">": </w:t>
-      </w:r>
-      <w:r>
-        <w:rPr>
-          <w:rFonts w:ascii="Courier New" w:hAnsi="Courier New" w:cs="Courier New"/>
-          <w:lang w:val="en-US"/>
-        </w:rPr>
-        <w:t xml:space="preserve"> </w:t>
-      </w:r>
-      <w:r>
-        <w:rPr>
-          <w:rFonts w:ascii="Courier New" w:hAnsi="Courier New" w:cs="Courier New"/>
-          <w:lang w:val="en-US"/>
-        </w:rPr>
-        <w:t>{</w:t>
-      </w:r>
-    </w:p>
-    <w:p>
-      <w:pPr>
-        <w:rPr>
-          <w:rFonts w:ascii="Courier New" w:hAnsi="Courier New" w:cs="Courier New"/>
-          <w:lang w:val="en-US"/>
-        </w:rPr>
-      </w:pPr>
-      <w:r>
-        <w:rPr>
-          <w:rFonts w:ascii="Courier New" w:hAnsi="Courier New" w:cs="Courier New"/>
-          <w:lang w:val="en-US"/>
-        </w:rPr>
-        <w:tab/>
-      </w:r>
-      <w:r>
-        <w:rPr>
-          <w:rFonts w:ascii="Courier New" w:hAnsi="Courier New" w:cs="Courier New"/>
-          <w:lang w:val="en-US"/>
-        </w:rPr>
-        <w:t>"</w:t>
-      </w:r>
-      <w:proofErr w:type="spellStart"/>
-      <w:r>
-        <w:rPr>
-          <w:rFonts w:ascii="Courier New" w:hAnsi="Courier New" w:cs="Courier New"/>
-          <w:lang w:val="en-US"/>
-        </w:rPr>
-        <w:t>sellerName</w:t>
-      </w:r>
-      <w:proofErr w:type="spellEnd"/>
-      <w:r>
-        <w:rPr>
-          <w:rFonts w:ascii="Courier New" w:hAnsi="Courier New" w:cs="Courier New"/>
-          <w:lang w:val="en-US"/>
-        </w:rPr>
-        <w:t>"</w:t>
-      </w:r>
-      <w:r>
-        <w:rPr>
-          <w:rFonts w:ascii="Courier New" w:hAnsi="Courier New" w:cs="Courier New"/>
-          <w:lang w:val="en-US"/>
-        </w:rPr>
-        <w:t xml:space="preserve">: </w:t>
-      </w:r>
-      <w:r>
-        <w:rPr>
-          <w:rFonts w:ascii="Courier New" w:hAnsi="Courier New" w:cs="Courier New"/>
-          <w:lang w:val="en-US"/>
-        </w:rPr>
-        <w:t>"</w:t>
-      </w:r>
-      <w:r>
-        <w:rPr>
-          <w:rFonts w:ascii="Courier New" w:hAnsi="Courier New" w:cs="Courier New"/>
-          <w:lang w:val="en-US"/>
-        </w:rPr>
-        <w:t>Ignacio Ferrer Sanz</w:t>
-      </w:r>
-      <w:r>
-        <w:rPr>
-          <w:rFonts w:ascii="Courier New" w:hAnsi="Courier New" w:cs="Courier New"/>
-          <w:lang w:val="en-US"/>
-        </w:rPr>
-        <w:t>"</w:t>
-      </w:r>
-    </w:p>
-    <w:p>
-      <w:pPr>
-        <w:rPr>
-          <w:rFonts w:ascii="Courier New" w:hAnsi="Courier New" w:cs="Courier New"/>
-          <w:lang w:val="en-US"/>
-        </w:rPr>
-      </w:pPr>
-      <w:r>
-        <w:rPr>
-          <w:rFonts w:ascii="Courier New" w:hAnsi="Courier New" w:cs="Courier New"/>
-          <w:lang w:val="en-US"/>
-        </w:rPr>
-        <w:tab/>
-      </w:r>
-      <w:r>
-        <w:rPr>
-          <w:rFonts w:ascii="Courier New" w:hAnsi="Courier New" w:cs="Courier New"/>
-          <w:lang w:val="en-US"/>
-        </w:rPr>
-        <w:t>"</w:t>
-      </w:r>
-      <w:proofErr w:type="spellStart"/>
-      <w:r>
-        <w:rPr>
-          <w:rFonts w:ascii="Courier New" w:hAnsi="Courier New" w:cs="Courier New"/>
-          <w:lang w:val="en-US"/>
-        </w:rPr>
-        <w:t>phoneNumber</w:t>
-      </w:r>
-      <w:proofErr w:type="spellEnd"/>
-      <w:r>
-        <w:rPr>
-          <w:rFonts w:ascii="Courier New" w:hAnsi="Courier New" w:cs="Courier New"/>
-          <w:lang w:val="en-US"/>
-        </w:rPr>
-        <w:t>"</w:t>
-      </w:r>
-      <w:r>
-        <w:rPr>
-          <w:rFonts w:ascii="Courier New" w:hAnsi="Courier New" w:cs="Courier New"/>
-          <w:lang w:val="en-US"/>
-        </w:rPr>
-        <w:t>: 123456789</w:t>
-      </w:r>
-    </w:p>
-    <w:p>
-      <w:pPr>
-        <w:rPr>
-          <w:rFonts w:ascii="Courier New" w:hAnsi="Courier New" w:cs="Courier New"/>
-          <w:lang w:val="en-US"/>
-        </w:rPr>
-      </w:pPr>
-      <w:r>
-        <w:rPr>
-          <w:rFonts w:ascii="Courier New" w:hAnsi="Courier New" w:cs="Courier New"/>
-          <w:lang w:val="en-US"/>
-        </w:rPr>
-        <w:tab/>
-      </w:r>
-      <w:r>
-        <w:rPr>
-          <w:rFonts w:ascii="Courier New" w:hAnsi="Courier New" w:cs="Courier New"/>
-          <w:lang w:val="en-US"/>
-        </w:rPr>
-        <w:t>"</w:t>
-      </w:r>
-      <w:proofErr w:type="spellStart"/>
-      <w:r>
-        <w:rPr>
-          <w:rFonts w:ascii="Courier New" w:hAnsi="Courier New" w:cs="Courier New"/>
-          <w:lang w:val="en-US"/>
-        </w:rPr>
-        <w:t>sellerEmail</w:t>
-      </w:r>
-      <w:proofErr w:type="spellEnd"/>
-      <w:r>
-        <w:rPr>
-          <w:rFonts w:ascii="Courier New" w:hAnsi="Courier New" w:cs="Courier New"/>
-          <w:lang w:val="en-US"/>
-        </w:rPr>
-        <w:t>"</w:t>
-      </w:r>
-      <w:r>
-        <w:rPr>
-          <w:rFonts w:ascii="Courier New" w:hAnsi="Courier New" w:cs="Courier New"/>
-          <w:lang w:val="en-US"/>
-        </w:rPr>
-        <w:t xml:space="preserve">: </w:t>
-      </w:r>
-      <w:r>
-        <w:rPr>
-          <w:rFonts w:ascii="Courier New" w:hAnsi="Courier New" w:cs="Courier New"/>
-          <w:lang w:val="en-US"/>
-        </w:rPr>
-        <w:t>"</w:t>
-      </w:r>
-      <w:r>
-        <w:rPr>
-          <w:rFonts w:ascii="Courier New" w:hAnsi="Courier New" w:cs="Courier New"/>
-          <w:lang w:val="en-US"/>
-        </w:rPr>
-        <w:t>ignacio@gmail.com</w:t>
-      </w:r>
-      <w:r>
-        <w:rPr>
-          <w:rFonts w:ascii="Courier New" w:hAnsi="Courier New" w:cs="Courier New"/>
-          <w:lang w:val="en-US"/>
-        </w:rPr>
-        <w:t>"</w:t>
-      </w:r>
-    </w:p>
-    <w:p>
-      <w:pPr>
-        <w:ind w:firstLine="1304"/>
-        <w:rPr>
-          <w:rFonts w:ascii="Courier New" w:hAnsi="Courier New" w:cs="Courier New"/>
-          <w:lang w:val="en-US"/>
-        </w:rPr>
-      </w:pPr>
-      <w:r>
-        <w:rPr>
-          <w:rFonts w:ascii="Courier New" w:hAnsi="Courier New" w:cs="Courier New"/>
-          <w:lang w:val="en-US"/>
-        </w:rPr>
-        <w:t>},</w:t>
       </w:r>
     </w:p>
     <w:p>
@@ -4424,7 +4119,14 @@
                 <w:rFonts w:cstheme="minorHAnsi"/>
                 <w:lang w:val="en-US"/>
               </w:rPr>
-              <w:t>201</w:t>
+              <w:t>20</w:t>
+            </w:r>
+            <w:r>
+              <w:rPr>
+                <w:rFonts w:cstheme="minorHAnsi"/>
+                <w:lang w:val="en-US"/>
+              </w:rPr>
+              <w:t>0</w:t>
             </w:r>
           </w:p>
         </w:tc>
@@ -4439,21 +4141,12 @@
                 <w:lang w:val="en-US"/>
               </w:rPr>
             </w:pPr>
-            <w:proofErr w:type="spellStart"/>
             <w:r>
               <w:rPr>
                 <w:rFonts w:cstheme="minorHAnsi"/>
                 <w:lang w:val="en-US"/>
               </w:rPr>
-              <w:t>Senso</w:t>
-            </w:r>
-            <w:proofErr w:type="spellEnd"/>
-            <w:r>
-              <w:rPr>
-                <w:rFonts w:cstheme="minorHAnsi"/>
-                <w:lang w:val="en-US"/>
-              </w:rPr>
-              <w:t xml:space="preserve"> created successfully</w:t>
+              <w:t>Item created successfully</w:t>
             </w:r>
           </w:p>
         </w:tc>
@@ -4559,9 +4252,9 @@
         <w:tblLook w:val="04A0" w:firstRow="1" w:lastRow="0" w:firstColumn="1" w:lastColumn="0" w:noHBand="0" w:noVBand="1"/>
       </w:tblPr>
       <w:tblGrid>
-        <w:gridCol w:w="2973"/>
-        <w:gridCol w:w="3018"/>
-        <w:gridCol w:w="3025"/>
+        <w:gridCol w:w="2979"/>
+        <w:gridCol w:w="3015"/>
+        <w:gridCol w:w="3022"/>
       </w:tblGrid>
       <w:tr>
         <w:tc>
@@ -4580,7 +4273,13 @@
                 <w:rFonts w:cstheme="minorHAnsi"/>
                 <w:lang w:val="en-US"/>
               </w:rPr>
-              <w:lastRenderedPageBreak/>
+              <w:t>_</w:t>
+            </w:r>
+            <w:r>
+              <w:rPr>
+                <w:rFonts w:cstheme="minorHAnsi"/>
+                <w:lang w:val="en-US"/>
+              </w:rPr>
               <w:t>id</w:t>
             </w:r>
           </w:p>
@@ -4688,7 +4387,21 @@
           <w:rFonts w:ascii="Courier New" w:hAnsi="Courier New" w:cs="Courier New"/>
           <w:lang w:val="en-US"/>
         </w:rPr>
-        <w:t xml:space="preserve">  "id": </w:t>
+        <w:t xml:space="preserve">  "</w:t>
+      </w:r>
+      <w:r>
+        <w:rPr>
+          <w:rFonts w:ascii="Courier New" w:hAnsi="Courier New" w:cs="Courier New"/>
+          <w:lang w:val="en-US"/>
+        </w:rPr>
+        <w:t>_</w:t>
+      </w:r>
+      <w:r>
+        <w:rPr>
+          <w:rFonts w:ascii="Courier New" w:hAnsi="Courier New" w:cs="Courier New"/>
+          <w:lang w:val="en-US"/>
+        </w:rPr>
+        <w:t xml:space="preserve">id": </w:t>
       </w:r>
       <w:r>
         <w:rPr>
@@ -4725,6 +4438,7 @@
           <w:rFonts w:cstheme="minorHAnsi"/>
           <w:lang w:val="en-US"/>
         </w:rPr>
+        <w:lastRenderedPageBreak/>
         <w:t xml:space="preserve">This id will be automatically stored in the array </w:t>
       </w:r>
       <w:r>
@@ -4761,11 +4475,14 @@
       </w:r>
       <w:proofErr w:type="spellEnd"/>
       <w:r>
-        <w:t>/:</w:t>
+        <w:t xml:space="preserve"> </w:t>
+      </w:r>
+      <w:r>
+        <w:t>/</w:t>
       </w:r>
       <w:proofErr w:type="spellStart"/>
       <w:r>
-        <w:t>id_user</w:t>
+        <w:t>items</w:t>
       </w:r>
       <w:proofErr w:type="spellEnd"/>
       <w:r>
@@ -4773,17 +4490,17 @@
       </w:r>
       <w:proofErr w:type="spellStart"/>
       <w:r>
-        <w:t>items</w:t>
+        <w:t>search</w:t>
       </w:r>
       <w:proofErr w:type="spellEnd"/>
-      <w:r>
-        <w:t>/:</w:t>
-      </w:r>
-      <w:proofErr w:type="spellStart"/>
-      <w:r>
-        <w:t>id_item</w:t>
-      </w:r>
-      <w:proofErr w:type="spellEnd"/>
+      <w:proofErr w:type="gramStart"/>
+      <w:r>
+        <w:t>/:_</w:t>
+      </w:r>
+      <w:proofErr w:type="gramEnd"/>
+      <w:r>
+        <w:t>id</w:t>
+      </w:r>
     </w:p>
     <w:p>
       <w:pPr>
@@ -4804,29 +4521,27 @@
       </w:r>
       <w:proofErr w:type="spellEnd"/>
       <w:r>
-        <w:t>/:</w:t>
+        <w:t xml:space="preserve"> </w:t>
+      </w:r>
+      <w:r>
+        <w:t>/</w:t>
+      </w:r>
+      <w:r>
+        <w:t>ítems/</w:t>
       </w:r>
       <w:proofErr w:type="spellStart"/>
       <w:r>
-        <w:t>id_user</w:t>
+        <w:t>modify</w:t>
       </w:r>
       <w:proofErr w:type="spellEnd"/>
-      <w:r>
-        <w:t>/</w:t>
-      </w:r>
-      <w:proofErr w:type="spellStart"/>
-      <w:r>
-        <w:t>items</w:t>
-      </w:r>
-      <w:proofErr w:type="spellEnd"/>
-      <w:r>
-        <w:t>/:</w:t>
-      </w:r>
-      <w:proofErr w:type="spellStart"/>
-      <w:r>
-        <w:t>id_item</w:t>
-      </w:r>
-      <w:proofErr w:type="spellEnd"/>
+      <w:proofErr w:type="gramStart"/>
+      <w:r>
+        <w:t>/:_</w:t>
+      </w:r>
+      <w:proofErr w:type="gramEnd"/>
+      <w:r>
+        <w:t>id</w:t>
+      </w:r>
     </w:p>
     <w:p/>
     <w:p>
@@ -4848,29 +4563,27 @@
       </w:r>
       <w:proofErr w:type="spellEnd"/>
       <w:r>
+        <w:t xml:space="preserve"> </w:t>
+      </w:r>
+      <w:r>
+        <w:t>/</w:t>
+      </w:r>
+      <w:proofErr w:type="spellStart"/>
+      <w:r>
+        <w:t>items</w:t>
+      </w:r>
+      <w:proofErr w:type="spellEnd"/>
+      <w:proofErr w:type="gramStart"/>
+      <w:r>
         <w:t>/:</w:t>
       </w:r>
-      <w:proofErr w:type="spellStart"/>
-      <w:r>
-        <w:t>id_user</w:t>
-      </w:r>
-      <w:proofErr w:type="spellEnd"/>
-      <w:r>
-        <w:t>/</w:t>
-      </w:r>
-      <w:proofErr w:type="spellStart"/>
-      <w:r>
-        <w:t>items</w:t>
-      </w:r>
-      <w:proofErr w:type="spellEnd"/>
-      <w:r>
-        <w:t>/:</w:t>
-      </w:r>
-      <w:proofErr w:type="spellStart"/>
-      <w:r>
-        <w:t>id_item</w:t>
-      </w:r>
-      <w:proofErr w:type="spellEnd"/>
+      <w:r>
+        <w:t>_</w:t>
+      </w:r>
+      <w:proofErr w:type="gramEnd"/>
+      <w:r>
+        <w:t>id</w:t>
+      </w:r>
     </w:p>
     <w:p/>
     <w:p>
@@ -5047,7 +4760,7 @@
           <w:szCs w:val="28"/>
         </w:rPr>
       </w:pPr>
-      <w:bookmarkStart w:id="4" w:name="_Toc33107248"/>
+      <w:bookmarkStart w:id="3" w:name="_Toc33107248"/>
       <w:proofErr w:type="spellStart"/>
       <w:r>
         <w:rPr>
@@ -5104,60 +4817,403 @@
         </w:rPr>
         <w:t>users</w:t>
       </w:r>
-      <w:bookmarkEnd w:id="4"/>
+      <w:bookmarkEnd w:id="3"/>
+      <w:proofErr w:type="spellEnd"/>
+      <w:r>
+        <w:rPr>
+          <w:sz w:val="28"/>
+          <w:szCs w:val="28"/>
+        </w:rPr>
+        <w:t xml:space="preserve"> (and </w:t>
+      </w:r>
+      <w:proofErr w:type="spellStart"/>
+      <w:r>
+        <w:rPr>
+          <w:sz w:val="28"/>
+          <w:szCs w:val="28"/>
+        </w:rPr>
+        <w:t>also</w:t>
+      </w:r>
+      <w:proofErr w:type="spellEnd"/>
+      <w:r>
+        <w:rPr>
+          <w:sz w:val="28"/>
+          <w:szCs w:val="28"/>
+        </w:rPr>
+        <w:t xml:space="preserve"> </w:t>
+      </w:r>
+      <w:proofErr w:type="spellStart"/>
+      <w:r>
+        <w:rPr>
+          <w:sz w:val="28"/>
+          <w:szCs w:val="28"/>
+        </w:rPr>
+        <w:t>logged</w:t>
+      </w:r>
+      <w:proofErr w:type="spellEnd"/>
+      <w:r>
+        <w:rPr>
+          <w:sz w:val="28"/>
+          <w:szCs w:val="28"/>
+        </w:rPr>
+        <w:t xml:space="preserve"> </w:t>
+      </w:r>
+      <w:proofErr w:type="spellStart"/>
+      <w:r>
+        <w:rPr>
+          <w:sz w:val="28"/>
+          <w:szCs w:val="28"/>
+        </w:rPr>
+        <w:t>users</w:t>
+      </w:r>
+      <w:proofErr w:type="spellEnd"/>
+      <w:r>
+        <w:rPr>
+          <w:sz w:val="28"/>
+          <w:szCs w:val="28"/>
+        </w:rPr>
+        <w:t>)</w:t>
+      </w:r>
+    </w:p>
+    <w:p/>
+    <w:p>
+      <w:pPr>
+        <w:pStyle w:val="Ttulo4"/>
+      </w:pPr>
+      <w:r>
+        <w:t xml:space="preserve">GET </w:t>
+      </w:r>
+      <w:r>
+        <w:t>/</w:t>
+      </w:r>
+      <w:proofErr w:type="spellStart"/>
+      <w:r>
+        <w:t>search_</w:t>
+      </w:r>
+      <w:r>
+        <w:t>category</w:t>
+      </w:r>
+      <w:proofErr w:type="spellEnd"/>
+      <w:proofErr w:type="gramStart"/>
+      <w:r>
+        <w:t>/</w:t>
+      </w:r>
+      <w:r>
+        <w:t>:</w:t>
+      </w:r>
+      <w:proofErr w:type="spellStart"/>
+      <w:r>
+        <w:t>category</w:t>
+      </w:r>
+      <w:proofErr w:type="spellEnd"/>
+      <w:proofErr w:type="gramEnd"/>
+    </w:p>
+    <w:p>
+      <w:pPr>
+        <w:pStyle w:val="Ttulo4"/>
+      </w:pPr>
+      <w:r>
+        <w:t>GET /</w:t>
+      </w:r>
+      <w:proofErr w:type="spellStart"/>
+      <w:r>
+        <w:t>search_</w:t>
+      </w:r>
+      <w:r>
+        <w:t>location</w:t>
+      </w:r>
       <w:proofErr w:type="spellEnd"/>
     </w:p>
     <w:p/>
     <w:p>
-      <w:pPr>
-        <w:pStyle w:val="Ttulo4"/>
-      </w:pPr>
-      <w:r>
-        <w:t xml:space="preserve">GET </w:t>
-      </w:r>
-      <w:r>
-        <w:t>/</w:t>
-      </w:r>
       <w:proofErr w:type="spellStart"/>
       <w:r>
-        <w:t>search_items</w:t>
+        <w:t>This</w:t>
       </w:r>
       <w:proofErr w:type="spellEnd"/>
       <w:r>
-        <w:t>/</w:t>
-      </w:r>
-      <w:r>
-        <w:t>:</w:t>
+        <w:t xml:space="preserve"> </w:t>
       </w:r>
       <w:proofErr w:type="spellStart"/>
       <w:r>
-        <w:t>category</w:t>
+        <w:t>operation</w:t>
       </w:r>
       <w:proofErr w:type="spellEnd"/>
+      <w:r>
+        <w:t xml:space="preserve"> </w:t>
+      </w:r>
+      <w:proofErr w:type="spellStart"/>
+      <w:r>
+        <w:t>will</w:t>
+      </w:r>
+      <w:proofErr w:type="spellEnd"/>
+      <w:r>
+        <w:t xml:space="preserve"> </w:t>
+      </w:r>
+      <w:proofErr w:type="spellStart"/>
+      <w:r>
+        <w:t>let</w:t>
+      </w:r>
+      <w:proofErr w:type="spellEnd"/>
+      <w:r>
+        <w:t xml:space="preserve"> </w:t>
+      </w:r>
+      <w:proofErr w:type="spellStart"/>
+      <w:r>
+        <w:t>any</w:t>
+      </w:r>
+      <w:proofErr w:type="spellEnd"/>
+      <w:r>
+        <w:t xml:space="preserve"> </w:t>
+      </w:r>
+      <w:proofErr w:type="spellStart"/>
+      <w:r>
+        <w:t>user</w:t>
+      </w:r>
+      <w:proofErr w:type="spellEnd"/>
+      <w:r>
+        <w:t xml:space="preserve"> </w:t>
+      </w:r>
+      <w:proofErr w:type="spellStart"/>
+      <w:r>
+        <w:t>to</w:t>
+      </w:r>
+      <w:proofErr w:type="spellEnd"/>
+      <w:r>
+        <w:t xml:space="preserve"> </w:t>
+      </w:r>
+      <w:proofErr w:type="spellStart"/>
+      <w:r>
+        <w:t>search</w:t>
+      </w:r>
+      <w:proofErr w:type="spellEnd"/>
+      <w:r>
+        <w:t xml:space="preserve"> </w:t>
+      </w:r>
+      <w:proofErr w:type="spellStart"/>
+      <w:r>
+        <w:t>for</w:t>
+      </w:r>
+      <w:proofErr w:type="spellEnd"/>
+      <w:r>
+        <w:t xml:space="preserve"> </w:t>
+      </w:r>
+      <w:proofErr w:type="spellStart"/>
+      <w:r>
+        <w:t>postings</w:t>
+      </w:r>
+      <w:proofErr w:type="spellEnd"/>
+      <w:r>
+        <w:t xml:space="preserve"> </w:t>
+      </w:r>
+      <w:proofErr w:type="spellStart"/>
+      <w:r>
+        <w:t>that</w:t>
+      </w:r>
+      <w:proofErr w:type="spellEnd"/>
+      <w:r>
+        <w:t xml:space="preserve"> </w:t>
+      </w:r>
+      <w:proofErr w:type="spellStart"/>
+      <w:r>
+        <w:t>matches</w:t>
+      </w:r>
+      <w:proofErr w:type="spellEnd"/>
+      <w:r>
+        <w:t xml:space="preserve"> </w:t>
+      </w:r>
+      <w:proofErr w:type="spellStart"/>
+      <w:r>
+        <w:t>any</w:t>
+      </w:r>
+      <w:proofErr w:type="spellEnd"/>
+      <w:r>
+        <w:t xml:space="preserve"> </w:t>
+      </w:r>
+      <w:proofErr w:type="spellStart"/>
+      <w:r>
+        <w:t>of</w:t>
+      </w:r>
+      <w:proofErr w:type="spellEnd"/>
+      <w:r>
+        <w:t xml:space="preserve"> </w:t>
+      </w:r>
+      <w:proofErr w:type="spellStart"/>
+      <w:r>
+        <w:t>the</w:t>
+      </w:r>
+      <w:proofErr w:type="spellEnd"/>
+      <w:r>
+        <w:t xml:space="preserve"> atributes </w:t>
+      </w:r>
+      <w:proofErr w:type="spellStart"/>
+      <w:r>
+        <w:t>of</w:t>
+      </w:r>
+      <w:proofErr w:type="spellEnd"/>
+      <w:r>
+        <w:t xml:space="preserve"> </w:t>
+      </w:r>
+      <w:proofErr w:type="spellStart"/>
+      <w:r>
+        <w:t>the</w:t>
+      </w:r>
+      <w:proofErr w:type="spellEnd"/>
+      <w:r>
+        <w:t xml:space="preserve"> </w:t>
+      </w:r>
+      <w:proofErr w:type="spellStart"/>
+      <w:r>
+        <w:t>location</w:t>
+      </w:r>
+      <w:proofErr w:type="spellEnd"/>
+      <w:r>
+        <w:t xml:space="preserve"> </w:t>
+      </w:r>
+      <w:proofErr w:type="spellStart"/>
+      <w:r>
+        <w:t>specified</w:t>
+      </w:r>
+      <w:proofErr w:type="spellEnd"/>
+      <w:r>
+        <w:t xml:space="preserve"> in </w:t>
+      </w:r>
+      <w:proofErr w:type="spellStart"/>
+      <w:r>
+        <w:t>the</w:t>
+      </w:r>
+      <w:proofErr w:type="spellEnd"/>
+      <w:r>
+        <w:t xml:space="preserve"> </w:t>
+      </w:r>
+      <w:proofErr w:type="spellStart"/>
+      <w:r>
+        <w:t>request</w:t>
+      </w:r>
+      <w:proofErr w:type="spellEnd"/>
+      <w:r>
+        <w:t xml:space="preserve"> </w:t>
+      </w:r>
+      <w:proofErr w:type="spellStart"/>
+      <w:r>
+        <w:t>body</w:t>
+      </w:r>
+      <w:proofErr w:type="spellEnd"/>
+      <w:r>
+        <w:t>.</w:t>
+      </w:r>
+      <w:bookmarkStart w:id="4" w:name="_GoBack"/>
+      <w:bookmarkEnd w:id="4"/>
+    </w:p>
+    <w:p/>
+    <w:p/>
+    <w:p>
+      <w:pPr>
+        <w:rPr>
+          <w:i/>
+          <w:iCs/>
+          <w:lang w:val="en-US"/>
+        </w:rPr>
+      </w:pPr>
+      <w:r>
+        <w:rPr>
+          <w:i/>
+          <w:iCs/>
+          <w:lang w:val="en-US"/>
+        </w:rPr>
+        <w:t xml:space="preserve">Request </w:t>
+      </w:r>
+      <w:r>
+        <w:rPr>
+          <w:i/>
+          <w:iCs/>
+          <w:lang w:val="en-US"/>
+        </w:rPr>
+        <w:t xml:space="preserve">body </w:t>
+      </w:r>
+      <w:r>
+        <w:rPr>
+          <w:i/>
+          <w:iCs/>
+          <w:lang w:val="en-US"/>
+        </w:rPr>
+        <w:t>example</w:t>
+      </w:r>
+    </w:p>
+    <w:p/>
+    <w:p>
+      <w:pPr>
+        <w:rPr>
+          <w:rFonts w:ascii="Courier New" w:hAnsi="Courier New" w:cs="Courier New"/>
+        </w:rPr>
+      </w:pPr>
+      <w:proofErr w:type="spellStart"/>
+      <w:r>
+        <w:rPr>
+          <w:rFonts w:ascii="Courier New" w:hAnsi="Courier New" w:cs="Courier New"/>
+        </w:rPr>
+        <w:t>location</w:t>
+      </w:r>
+      <w:proofErr w:type="spellEnd"/>
+      <w:r>
+        <w:rPr>
+          <w:rFonts w:ascii="Courier New" w:hAnsi="Courier New" w:cs="Courier New"/>
+        </w:rPr>
+        <w:t>: {</w:t>
+      </w:r>
     </w:p>
     <w:p>
       <w:pPr>
-        <w:pStyle w:val="Ttulo4"/>
-      </w:pPr>
-      <w:r>
-        <w:t>GET /</w:t>
-      </w:r>
+        <w:ind w:firstLine="720"/>
+        <w:rPr>
+          <w:rFonts w:ascii="Courier New" w:hAnsi="Courier New" w:cs="Courier New"/>
+        </w:rPr>
+      </w:pPr>
       <w:proofErr w:type="spellStart"/>
       <w:r>
-        <w:t>search_items</w:t>
+        <w:rPr>
+          <w:rFonts w:ascii="Courier New" w:hAnsi="Courier New" w:cs="Courier New"/>
+        </w:rPr>
+        <w:t>city</w:t>
       </w:r>
       <w:proofErr w:type="spellEnd"/>
       <w:r>
-        <w:t>/:</w:t>
-      </w:r>
-      <w:proofErr w:type="spellStart"/>
-      <w:r>
-        <w:t>location</w:t>
-      </w:r>
-      <w:proofErr w:type="spellEnd"/>
+        <w:rPr>
+          <w:rFonts w:ascii="Courier New" w:hAnsi="Courier New" w:cs="Courier New"/>
+        </w:rPr>
+        <w:t>: "Madrid",</w:t>
+      </w:r>
     </w:p>
     <w:p>
       <w:pPr>
+        <w:ind w:firstLine="720"/>
+        <w:rPr>
+          <w:rFonts w:ascii="Courier New" w:hAnsi="Courier New" w:cs="Courier New"/>
+        </w:rPr>
+      </w:pPr>
+      <w:r>
+        <w:rPr>
+          <w:rFonts w:ascii="Courier New" w:hAnsi="Courier New" w:cs="Courier New"/>
+        </w:rPr>
+        <w:t>country: "Spain"</w:t>
+      </w:r>
+    </w:p>
+    <w:p>
+      <w:pPr>
+        <w:rPr>
+          <w:rFonts w:ascii="Courier New" w:hAnsi="Courier New" w:cs="Courier New"/>
+        </w:rPr>
+      </w:pPr>
+      <w:r>
+        <w:rPr>
+          <w:rFonts w:ascii="Courier New" w:hAnsi="Courier New" w:cs="Courier New"/>
+        </w:rPr>
+        <w:t>}</w:t>
+      </w:r>
+    </w:p>
+    <w:p/>
+    <w:p>
+      <w:pPr>
         <w:pStyle w:val="Ttulo4"/>
       </w:pPr>
       <w:r>
@@ -5165,15 +5221,10 @@
       </w:r>
       <w:proofErr w:type="spellStart"/>
       <w:r>
-        <w:t>search_items</w:t>
-      </w:r>
-      <w:proofErr w:type="spellEnd"/>
-      <w:r>
-        <w:t>/:</w:t>
-      </w:r>
-      <w:proofErr w:type="spellStart"/>
-      <w:r>
-        <w:t>dateOfPosting</w:t>
+        <w:t>search_</w:t>
+      </w:r>
+      <w:r>
+        <w:t>date</w:t>
       </w:r>
       <w:proofErr w:type="spellEnd"/>
     </w:p>
@@ -6687,6 +6738,119 @@
     </w:lvl>
   </w:abstractNum>
   <w:abstractNum w:abstractNumId="24" w15:restartNumberingAfterBreak="0">
+    <w:nsid w:val="5F767A1F"/>
+    <w:multiLevelType w:val="hybridMultilevel"/>
+    <w:tmpl w:val="6FA22302"/>
+    <w:lvl w:ilvl="0" w:tplc="0C0A0001">
+      <w:start w:val="1"/>
+      <w:numFmt w:val="bullet"/>
+      <w:lvlText w:val=""/>
+      <w:lvlJc w:val="left"/>
+      <w:pPr>
+        <w:ind w:left="720" w:hanging="360"/>
+      </w:pPr>
+      <w:rPr>
+        <w:rFonts w:ascii="Symbol" w:hAnsi="Symbol" w:hint="default"/>
+      </w:rPr>
+    </w:lvl>
+    <w:lvl w:ilvl="1" w:tplc="0C0A0003" w:tentative="1">
+      <w:start w:val="1"/>
+      <w:numFmt w:val="bullet"/>
+      <w:lvlText w:val="o"/>
+      <w:lvlJc w:val="left"/>
+      <w:pPr>
+        <w:ind w:left="1440" w:hanging="360"/>
+      </w:pPr>
+      <w:rPr>
+        <w:rFonts w:ascii="Courier New" w:hAnsi="Courier New" w:cs="Courier New" w:hint="default"/>
+      </w:rPr>
+    </w:lvl>
+    <w:lvl w:ilvl="2" w:tplc="0C0A0005" w:tentative="1">
+      <w:start w:val="1"/>
+      <w:numFmt w:val="bullet"/>
+      <w:lvlText w:val=""/>
+      <w:lvlJc w:val="left"/>
+      <w:pPr>
+        <w:ind w:left="2160" w:hanging="360"/>
+      </w:pPr>
+      <w:rPr>
+        <w:rFonts w:ascii="Wingdings" w:hAnsi="Wingdings" w:hint="default"/>
+      </w:rPr>
+    </w:lvl>
+    <w:lvl w:ilvl="3" w:tplc="0C0A0001" w:tentative="1">
+      <w:start w:val="1"/>
+      <w:numFmt w:val="bullet"/>
+      <w:lvlText w:val=""/>
+      <w:lvlJc w:val="left"/>
+      <w:pPr>
+        <w:ind w:left="2880" w:hanging="360"/>
+      </w:pPr>
+      <w:rPr>
+        <w:rFonts w:ascii="Symbol" w:hAnsi="Symbol" w:hint="default"/>
+      </w:rPr>
+    </w:lvl>
+    <w:lvl w:ilvl="4" w:tplc="0C0A0003" w:tentative="1">
+      <w:start w:val="1"/>
+      <w:numFmt w:val="bullet"/>
+      <w:lvlText w:val="o"/>
+      <w:lvlJc w:val="left"/>
+      <w:pPr>
+        <w:ind w:left="3600" w:hanging="360"/>
+      </w:pPr>
+      <w:rPr>
+        <w:rFonts w:ascii="Courier New" w:hAnsi="Courier New" w:cs="Courier New" w:hint="default"/>
+      </w:rPr>
+    </w:lvl>
+    <w:lvl w:ilvl="5" w:tplc="0C0A0005" w:tentative="1">
+      <w:start w:val="1"/>
+      <w:numFmt w:val="bullet"/>
+      <w:lvlText w:val=""/>
+      <w:lvlJc w:val="left"/>
+      <w:pPr>
+        <w:ind w:left="4320" w:hanging="360"/>
+      </w:pPr>
+      <w:rPr>
+        <w:rFonts w:ascii="Wingdings" w:hAnsi="Wingdings" w:hint="default"/>
+      </w:rPr>
+    </w:lvl>
+    <w:lvl w:ilvl="6" w:tplc="0C0A0001" w:tentative="1">
+      <w:start w:val="1"/>
+      <w:numFmt w:val="bullet"/>
+      <w:lvlText w:val=""/>
+      <w:lvlJc w:val="left"/>
+      <w:pPr>
+        <w:ind w:left="5040" w:hanging="360"/>
+      </w:pPr>
+      <w:rPr>
+        <w:rFonts w:ascii="Symbol" w:hAnsi="Symbol" w:hint="default"/>
+      </w:rPr>
+    </w:lvl>
+    <w:lvl w:ilvl="7" w:tplc="0C0A0003" w:tentative="1">
+      <w:start w:val="1"/>
+      <w:numFmt w:val="bullet"/>
+      <w:lvlText w:val="o"/>
+      <w:lvlJc w:val="left"/>
+      <w:pPr>
+        <w:ind w:left="5760" w:hanging="360"/>
+      </w:pPr>
+      <w:rPr>
+        <w:rFonts w:ascii="Courier New" w:hAnsi="Courier New" w:cs="Courier New" w:hint="default"/>
+      </w:rPr>
+    </w:lvl>
+    <w:lvl w:ilvl="8" w:tplc="0C0A0005" w:tentative="1">
+      <w:start w:val="1"/>
+      <w:numFmt w:val="bullet"/>
+      <w:lvlText w:val=""/>
+      <w:lvlJc w:val="left"/>
+      <w:pPr>
+        <w:ind w:left="6480" w:hanging="360"/>
+      </w:pPr>
+      <w:rPr>
+        <w:rFonts w:ascii="Wingdings" w:hAnsi="Wingdings" w:hint="default"/>
+      </w:rPr>
+    </w:lvl>
+  </w:abstractNum>
+  <w:abstractNum w:abstractNumId="25" w15:restartNumberingAfterBreak="0">
     <w:nsid w:val="67F86DA5"/>
     <w:multiLevelType w:val="multilevel"/>
     <w:tmpl w:val="04090023"/>
@@ -6777,7 +6941,7 @@
       </w:pPr>
     </w:lvl>
   </w:abstractNum>
-  <w:abstractNum w:abstractNumId="25" w15:restartNumberingAfterBreak="0">
+  <w:abstractNum w:abstractNumId="26" w15:restartNumberingAfterBreak="0">
     <w:nsid w:val="6E9514D7"/>
     <w:multiLevelType w:val="multilevel"/>
     <w:tmpl w:val="0409001F"/>
@@ -6863,7 +7027,7 @@
       </w:pPr>
     </w:lvl>
   </w:abstractNum>
-  <w:abstractNum w:abstractNumId="26" w15:restartNumberingAfterBreak="0">
+  <w:abstractNum w:abstractNumId="27" w15:restartNumberingAfterBreak="0">
     <w:nsid w:val="7D8C2C6D"/>
     <w:multiLevelType w:val="multilevel"/>
     <w:tmpl w:val="04090023"/>
@@ -6960,7 +7124,7 @@
     <w:abstractNumId w:val="10"/>
   </w:num>
   <w:num w:numId="4">
-    <w:abstractNumId w:val="25"/>
+    <w:abstractNumId w:val="26"/>
   </w:num>
   <w:num w:numId="5">
     <w:abstractNumId w:val="13"/>
@@ -7017,7 +7181,7 @@
     <w:abstractNumId w:val="11"/>
   </w:num>
   <w:num w:numId="23">
-    <w:abstractNumId w:val="26"/>
+    <w:abstractNumId w:val="27"/>
   </w:num>
   <w:num w:numId="24">
     <w:abstractNumId w:val="15"/>
@@ -7026,10 +7190,13 @@
     <w:abstractNumId w:val="17"/>
   </w:num>
   <w:num w:numId="26">
-    <w:abstractNumId w:val="24"/>
+    <w:abstractNumId w:val="25"/>
   </w:num>
   <w:num w:numId="27">
     <w:abstractNumId w:val="22"/>
+  </w:num>
+  <w:num w:numId="28">
+    <w:abstractNumId w:val="24"/>
   </w:num>
 </w:numbering>
 </file>
@@ -7629,7 +7796,6 @@
   <w:style w:type="character" w:default="1" w:styleId="Fuentedeprrafopredeter">
     <w:name w:val="Default Paragraph Font"/>
     <w:uiPriority w:val="1"/>
-    <w:semiHidden/>
     <w:unhideWhenUsed/>
   </w:style>
   <w:style w:type="table" w:default="1" w:styleId="Tablanormal">
@@ -32012,6 +32178,142 @@
 </file>
 
 <file path=customXml/item1.xml><?xml version="1.0" encoding="utf-8"?>
+<p:properties xmlns:p="http://schemas.microsoft.com/office/2006/metadata/properties" xmlns:xsi="http://www.w3.org/2001/XMLSchema-instance" xmlns:pc="http://schemas.microsoft.com/office/infopath/2007/PartnerControls">
+  <documentManagement>
+    <LocLastLocAttemptVersionTypeLookup xmlns="4873beb7-5857-4685-be1f-d57550cc96cc" xsi:nil="true"/>
+    <MarketSpecific xmlns="4873beb7-5857-4685-be1f-d57550cc96cc">false</MarketSpecific>
+    <ApprovalStatus xmlns="4873beb7-5857-4685-be1f-d57550cc96cc">InProgress</ApprovalStatus>
+    <LocComments xmlns="4873beb7-5857-4685-be1f-d57550cc96cc" xsi:nil="true"/>
+    <DirectSourceMarket xmlns="4873beb7-5857-4685-be1f-d57550cc96cc" xsi:nil="true"/>
+    <LocPublishedLinkedAssetsLookup xmlns="4873beb7-5857-4685-be1f-d57550cc96cc" xsi:nil="true"/>
+    <ThumbnailAssetId xmlns="4873beb7-5857-4685-be1f-d57550cc96cc" xsi:nil="true"/>
+    <PrimaryImageGen xmlns="4873beb7-5857-4685-be1f-d57550cc96cc">true</PrimaryImageGen>
+    <LegacyData xmlns="4873beb7-5857-4685-be1f-d57550cc96cc" xsi:nil="true"/>
+    <LocNewPublishedVersionLookup xmlns="4873beb7-5857-4685-be1f-d57550cc96cc" xsi:nil="true"/>
+    <NumericId xmlns="4873beb7-5857-4685-be1f-d57550cc96cc">102787001</NumericId>
+    <TPFriendlyName xmlns="4873beb7-5857-4685-be1f-d57550cc96cc" xsi:nil="true"/>
+    <LocOverallPublishStatusLookup xmlns="4873beb7-5857-4685-be1f-d57550cc96cc" xsi:nil="true"/>
+    <LocRecommendedHandoff xmlns="4873beb7-5857-4685-be1f-d57550cc96cc" xsi:nil="true"/>
+    <BlockPublish xmlns="4873beb7-5857-4685-be1f-d57550cc96cc">false</BlockPublish>
+    <BusinessGroup xmlns="4873beb7-5857-4685-be1f-d57550cc96cc" xsi:nil="true"/>
+    <OpenTemplate xmlns="4873beb7-5857-4685-be1f-d57550cc96cc">true</OpenTemplate>
+    <SourceTitle xmlns="4873beb7-5857-4685-be1f-d57550cc96cc" xsi:nil="true"/>
+    <LocOverallLocStatusLookup xmlns="4873beb7-5857-4685-be1f-d57550cc96cc" xsi:nil="true"/>
+    <APEditor xmlns="4873beb7-5857-4685-be1f-d57550cc96cc">
+      <UserInfo>
+        <DisplayName/>
+        <AccountId xsi:nil="true"/>
+        <AccountType/>
+      </UserInfo>
+    </APEditor>
+    <UALocComments xmlns="4873beb7-5857-4685-be1f-d57550cc96cc" xsi:nil="true"/>
+    <IntlLangReviewDate xmlns="4873beb7-5857-4685-be1f-d57550cc96cc" xsi:nil="true"/>
+    <PublishStatusLookup xmlns="4873beb7-5857-4685-be1f-d57550cc96cc">
+      <Value>1343188</Value>
+    </PublishStatusLookup>
+    <ParentAssetId xmlns="4873beb7-5857-4685-be1f-d57550cc96cc" xsi:nil="true"/>
+    <FeatureTagsTaxHTField0 xmlns="4873beb7-5857-4685-be1f-d57550cc96cc">
+      <Terms xmlns="http://schemas.microsoft.com/office/infopath/2007/PartnerControls"/>
+    </FeatureTagsTaxHTField0>
+    <MachineTranslated xmlns="4873beb7-5857-4685-be1f-d57550cc96cc">false</MachineTranslated>
+    <Providers xmlns="4873beb7-5857-4685-be1f-d57550cc96cc" xsi:nil="true"/>
+    <OriginalSourceMarket xmlns="4873beb7-5857-4685-be1f-d57550cc96cc" xsi:nil="true"/>
+    <APDescription xmlns="4873beb7-5857-4685-be1f-d57550cc96cc" xsi:nil="true"/>
+    <ContentItem xmlns="4873beb7-5857-4685-be1f-d57550cc96cc" xsi:nil="true"/>
+    <ClipArtFilename xmlns="4873beb7-5857-4685-be1f-d57550cc96cc" xsi:nil="true"/>
+    <TPInstallLocation xmlns="4873beb7-5857-4685-be1f-d57550cc96cc" xsi:nil="true"/>
+    <TimesCloned xmlns="4873beb7-5857-4685-be1f-d57550cc96cc" xsi:nil="true"/>
+    <PublishTargets xmlns="4873beb7-5857-4685-be1f-d57550cc96cc">OfficeOnlineVNext</PublishTargets>
+    <AcquiredFrom xmlns="4873beb7-5857-4685-be1f-d57550cc96cc">Internal MS</AcquiredFrom>
+    <AssetStart xmlns="4873beb7-5857-4685-be1f-d57550cc96cc">2011-11-23T17:29:00+00:00</AssetStart>
+    <FriendlyTitle xmlns="4873beb7-5857-4685-be1f-d57550cc96cc" xsi:nil="true"/>
+    <Provider xmlns="4873beb7-5857-4685-be1f-d57550cc96cc" xsi:nil="true"/>
+    <LastHandOff xmlns="4873beb7-5857-4685-be1f-d57550cc96cc" xsi:nil="true"/>
+    <TPClientViewer xmlns="4873beb7-5857-4685-be1f-d57550cc96cc" xsi:nil="true"/>
+    <TemplateStatus xmlns="4873beb7-5857-4685-be1f-d57550cc96cc">Complete</TemplateStatus>
+    <Downloads xmlns="4873beb7-5857-4685-be1f-d57550cc96cc">0</Downloads>
+    <OOCacheId xmlns="4873beb7-5857-4685-be1f-d57550cc96cc" xsi:nil="true"/>
+    <IsDeleted xmlns="4873beb7-5857-4685-be1f-d57550cc96cc">false</IsDeleted>
+    <LocPublishedDependentAssetsLookup xmlns="4873beb7-5857-4685-be1f-d57550cc96cc" xsi:nil="true"/>
+    <AssetExpire xmlns="4873beb7-5857-4685-be1f-d57550cc96cc">2029-05-12T07:00:00+00:00</AssetExpire>
+    <CSXSubmissionMarket xmlns="4873beb7-5857-4685-be1f-d57550cc96cc" xsi:nil="true"/>
+    <DSATActionTaken xmlns="4873beb7-5857-4685-be1f-d57550cc96cc" xsi:nil="true"/>
+    <SubmitterId xmlns="4873beb7-5857-4685-be1f-d57550cc96cc" xsi:nil="true"/>
+    <EditorialTags xmlns="4873beb7-5857-4685-be1f-d57550cc96cc" xsi:nil="true"/>
+    <TPExecutable xmlns="4873beb7-5857-4685-be1f-d57550cc96cc" xsi:nil="true"/>
+    <CSXSubmissionDate xmlns="4873beb7-5857-4685-be1f-d57550cc96cc" xsi:nil="true"/>
+    <CSXUpdate xmlns="4873beb7-5857-4685-be1f-d57550cc96cc">false</CSXUpdate>
+    <AssetType xmlns="4873beb7-5857-4685-be1f-d57550cc96cc">TP</AssetType>
+    <ApprovalLog xmlns="4873beb7-5857-4685-be1f-d57550cc96cc" xsi:nil="true"/>
+    <BugNumber xmlns="4873beb7-5857-4685-be1f-d57550cc96cc" xsi:nil="true"/>
+    <OriginAsset xmlns="4873beb7-5857-4685-be1f-d57550cc96cc" xsi:nil="true"/>
+    <TPComponent xmlns="4873beb7-5857-4685-be1f-d57550cc96cc" xsi:nil="true"/>
+    <Milestone xmlns="4873beb7-5857-4685-be1f-d57550cc96cc" xsi:nil="true"/>
+    <RecommendationsModifier xmlns="4873beb7-5857-4685-be1f-d57550cc96cc" xsi:nil="true"/>
+    <AssetId xmlns="4873beb7-5857-4685-be1f-d57550cc96cc">TP102787001</AssetId>
+    <PolicheckWords xmlns="4873beb7-5857-4685-be1f-d57550cc96cc" xsi:nil="true"/>
+    <TPLaunchHelpLink xmlns="4873beb7-5857-4685-be1f-d57550cc96cc" xsi:nil="true"/>
+    <IntlLocPriority xmlns="4873beb7-5857-4685-be1f-d57550cc96cc" xsi:nil="true"/>
+    <TPApplication xmlns="4873beb7-5857-4685-be1f-d57550cc96cc" xsi:nil="true"/>
+    <IntlLangReviewer xmlns="4873beb7-5857-4685-be1f-d57550cc96cc" xsi:nil="true"/>
+    <HandoffToMSDN xmlns="4873beb7-5857-4685-be1f-d57550cc96cc" xsi:nil="true"/>
+    <PlannedPubDate xmlns="4873beb7-5857-4685-be1f-d57550cc96cc" xsi:nil="true"/>
+    <CrawlForDependencies xmlns="4873beb7-5857-4685-be1f-d57550cc96cc">false</CrawlForDependencies>
+    <LocLastLocAttemptVersionLookup xmlns="4873beb7-5857-4685-be1f-d57550cc96cc">693888</LocLastLocAttemptVersionLookup>
+    <LocProcessedForHandoffsLookup xmlns="4873beb7-5857-4685-be1f-d57550cc96cc" xsi:nil="true"/>
+    <TrustLevel xmlns="4873beb7-5857-4685-be1f-d57550cc96cc">1 Microsoft Managed Content</TrustLevel>
+    <CampaignTagsTaxHTField0 xmlns="4873beb7-5857-4685-be1f-d57550cc96cc">
+      <Terms xmlns="http://schemas.microsoft.com/office/infopath/2007/PartnerControls"/>
+    </CampaignTagsTaxHTField0>
+    <TPNamespace xmlns="4873beb7-5857-4685-be1f-d57550cc96cc" xsi:nil="true"/>
+    <LocOverallPreviewStatusLookup xmlns="4873beb7-5857-4685-be1f-d57550cc96cc" xsi:nil="true"/>
+    <TaxCatchAll xmlns="4873beb7-5857-4685-be1f-d57550cc96cc"/>
+    <IsSearchable xmlns="4873beb7-5857-4685-be1f-d57550cc96cc">false</IsSearchable>
+    <TemplateTemplateType xmlns="4873beb7-5857-4685-be1f-d57550cc96cc">Word Document Template</TemplateTemplateType>
+    <Markets xmlns="4873beb7-5857-4685-be1f-d57550cc96cc"/>
+    <IntlLangReview xmlns="4873beb7-5857-4685-be1f-d57550cc96cc" xsi:nil="true"/>
+    <UAProjectedTotalWords xmlns="4873beb7-5857-4685-be1f-d57550cc96cc" xsi:nil="true"/>
+    <OutputCachingOn xmlns="4873beb7-5857-4685-be1f-d57550cc96cc">false</OutputCachingOn>
+    <AverageRating xmlns="4873beb7-5857-4685-be1f-d57550cc96cc" xsi:nil="true"/>
+    <LocMarketGroupTiers2 xmlns="4873beb7-5857-4685-be1f-d57550cc96cc" xsi:nil="true"/>
+    <APAuthor xmlns="4873beb7-5857-4685-be1f-d57550cc96cc">
+      <UserInfo>
+        <DisplayName>REDMOND\v-namall</DisplayName>
+        <AccountId>978</AccountId>
+        <AccountType/>
+      </UserInfo>
+    </APAuthor>
+    <TPCommandLine xmlns="4873beb7-5857-4685-be1f-d57550cc96cc" xsi:nil="true"/>
+    <LocManualTestRequired xmlns="4873beb7-5857-4685-be1f-d57550cc96cc">false</LocManualTestRequired>
+    <TPAppVersion xmlns="4873beb7-5857-4685-be1f-d57550cc96cc" xsi:nil="true"/>
+    <EditorialStatus xmlns="4873beb7-5857-4685-be1f-d57550cc96cc">Complete</EditorialStatus>
+    <LocProcessedForMarketsLookup xmlns="4873beb7-5857-4685-be1f-d57550cc96cc" xsi:nil="true"/>
+    <LastModifiedDateTime xmlns="4873beb7-5857-4685-be1f-d57550cc96cc" xsi:nil="true"/>
+    <TPLaunchHelpLinkType xmlns="4873beb7-5857-4685-be1f-d57550cc96cc">Template</TPLaunchHelpLinkType>
+    <ScenarioTagsTaxHTField0 xmlns="4873beb7-5857-4685-be1f-d57550cc96cc">
+      <Terms xmlns="http://schemas.microsoft.com/office/infopath/2007/PartnerControls"/>
+    </ScenarioTagsTaxHTField0>
+    <OriginalRelease xmlns="4873beb7-5857-4685-be1f-d57550cc96cc">14</OriginalRelease>
+    <LocalizationTagsTaxHTField0 xmlns="4873beb7-5857-4685-be1f-d57550cc96cc">
+      <Terms xmlns="http://schemas.microsoft.com/office/infopath/2007/PartnerControls"/>
+    </LocalizationTagsTaxHTField0>
+    <Manager xmlns="4873beb7-5857-4685-be1f-d57550cc96cc" xsi:nil="true"/>
+    <UALocRecommendation xmlns="4873beb7-5857-4685-be1f-d57550cc96cc">Localize</UALocRecommendation>
+    <LocOverallHandbackStatusLookup xmlns="4873beb7-5857-4685-be1f-d57550cc96cc" xsi:nil="true"/>
+    <ArtSampleDocs xmlns="4873beb7-5857-4685-be1f-d57550cc96cc" xsi:nil="true"/>
+    <UACurrentWords xmlns="4873beb7-5857-4685-be1f-d57550cc96cc" xsi:nil="true"/>
+    <ShowIn xmlns="4873beb7-5857-4685-be1f-d57550cc96cc">Show everywhere</ShowIn>
+    <CSXHash xmlns="4873beb7-5857-4685-be1f-d57550cc96cc" xsi:nil="true"/>
+    <VoteCount xmlns="4873beb7-5857-4685-be1f-d57550cc96cc" xsi:nil="true"/>
+    <InternalTagsTaxHTField0 xmlns="4873beb7-5857-4685-be1f-d57550cc96cc">
+      <Terms xmlns="http://schemas.microsoft.com/office/infopath/2007/PartnerControls"/>
+    </InternalTagsTaxHTField0>
+    <UANotes xmlns="4873beb7-5857-4685-be1f-d57550cc96cc" xsi:nil="true"/>
+  </documentManagement>
+</p:properties>
+</file>
+
+<file path=customXml/item2.xml><?xml version="1.0" encoding="utf-8"?>
 <ct:contentTypeSchema xmlns:ct="http://schemas.microsoft.com/office/2006/metadata/contentType" xmlns:ma="http://schemas.microsoft.com/office/2006/metadata/properties/metaAttributes" ct:_="" ma:_="" ma:contentTypeName="TemplateFile" ma:contentTypeID="0x0101006EDDDB5EE6D98C44930B742096920B300400F5B6D36B3EF94B4E9A635CDF2A18F5B8" ma:contentTypeVersion="72" ma:contentTypeDescription="Create a new document." ma:contentTypeScope="" ma:versionID="a23e56308344d904b51738559c3d67c9">
   <xsd:schema xmlns:xsd="http://www.w3.org/2001/XMLSchema" xmlns:xs="http://www.w3.org/2001/XMLSchema" xmlns:p="http://schemas.microsoft.com/office/2006/metadata/properties" xmlns:ns2="4873beb7-5857-4685-be1f-d57550cc96cc" targetNamespace="http://schemas.microsoft.com/office/2006/metadata/properties" ma:root="true" ma:fieldsID="cd0908cc4600e77bf5da051303e00c8d" ns2:_="">
     <xsd:import namespace="4873beb7-5857-4685-be1f-d57550cc96cc"/>
@@ -33051,147 +33353,21 @@
 </ct:contentTypeSchema>
 </file>
 
-<file path=customXml/item2.xml><?xml version="1.0" encoding="utf-8"?>
-<p:properties xmlns:p="http://schemas.microsoft.com/office/2006/metadata/properties" xmlns:xsi="http://www.w3.org/2001/XMLSchema-instance" xmlns:pc="http://schemas.microsoft.com/office/infopath/2007/PartnerControls">
-  <documentManagement>
-    <LocLastLocAttemptVersionTypeLookup xmlns="4873beb7-5857-4685-be1f-d57550cc96cc" xsi:nil="true"/>
-    <MarketSpecific xmlns="4873beb7-5857-4685-be1f-d57550cc96cc">false</MarketSpecific>
-    <ApprovalStatus xmlns="4873beb7-5857-4685-be1f-d57550cc96cc">InProgress</ApprovalStatus>
-    <LocComments xmlns="4873beb7-5857-4685-be1f-d57550cc96cc" xsi:nil="true"/>
-    <DirectSourceMarket xmlns="4873beb7-5857-4685-be1f-d57550cc96cc" xsi:nil="true"/>
-    <LocPublishedLinkedAssetsLookup xmlns="4873beb7-5857-4685-be1f-d57550cc96cc" xsi:nil="true"/>
-    <ThumbnailAssetId xmlns="4873beb7-5857-4685-be1f-d57550cc96cc" xsi:nil="true"/>
-    <PrimaryImageGen xmlns="4873beb7-5857-4685-be1f-d57550cc96cc">true</PrimaryImageGen>
-    <LegacyData xmlns="4873beb7-5857-4685-be1f-d57550cc96cc" xsi:nil="true"/>
-    <LocNewPublishedVersionLookup xmlns="4873beb7-5857-4685-be1f-d57550cc96cc" xsi:nil="true"/>
-    <NumericId xmlns="4873beb7-5857-4685-be1f-d57550cc96cc">102787001</NumericId>
-    <TPFriendlyName xmlns="4873beb7-5857-4685-be1f-d57550cc96cc" xsi:nil="true"/>
-    <LocOverallPublishStatusLookup xmlns="4873beb7-5857-4685-be1f-d57550cc96cc" xsi:nil="true"/>
-    <LocRecommendedHandoff xmlns="4873beb7-5857-4685-be1f-d57550cc96cc" xsi:nil="true"/>
-    <BlockPublish xmlns="4873beb7-5857-4685-be1f-d57550cc96cc">false</BlockPublish>
-    <BusinessGroup xmlns="4873beb7-5857-4685-be1f-d57550cc96cc" xsi:nil="true"/>
-    <OpenTemplate xmlns="4873beb7-5857-4685-be1f-d57550cc96cc">true</OpenTemplate>
-    <SourceTitle xmlns="4873beb7-5857-4685-be1f-d57550cc96cc" xsi:nil="true"/>
-    <LocOverallLocStatusLookup xmlns="4873beb7-5857-4685-be1f-d57550cc96cc" xsi:nil="true"/>
-    <APEditor xmlns="4873beb7-5857-4685-be1f-d57550cc96cc">
-      <UserInfo>
-        <DisplayName/>
-        <AccountId xsi:nil="true"/>
-        <AccountType/>
-      </UserInfo>
-    </APEditor>
-    <UALocComments xmlns="4873beb7-5857-4685-be1f-d57550cc96cc" xsi:nil="true"/>
-    <IntlLangReviewDate xmlns="4873beb7-5857-4685-be1f-d57550cc96cc" xsi:nil="true"/>
-    <PublishStatusLookup xmlns="4873beb7-5857-4685-be1f-d57550cc96cc">
-      <Value>1343188</Value>
-    </PublishStatusLookup>
-    <ParentAssetId xmlns="4873beb7-5857-4685-be1f-d57550cc96cc" xsi:nil="true"/>
-    <FeatureTagsTaxHTField0 xmlns="4873beb7-5857-4685-be1f-d57550cc96cc">
-      <Terms xmlns="http://schemas.microsoft.com/office/infopath/2007/PartnerControls"/>
-    </FeatureTagsTaxHTField0>
-    <MachineTranslated xmlns="4873beb7-5857-4685-be1f-d57550cc96cc">false</MachineTranslated>
-    <Providers xmlns="4873beb7-5857-4685-be1f-d57550cc96cc" xsi:nil="true"/>
-    <OriginalSourceMarket xmlns="4873beb7-5857-4685-be1f-d57550cc96cc" xsi:nil="true"/>
-    <APDescription xmlns="4873beb7-5857-4685-be1f-d57550cc96cc" xsi:nil="true"/>
-    <ContentItem xmlns="4873beb7-5857-4685-be1f-d57550cc96cc" xsi:nil="true"/>
-    <ClipArtFilename xmlns="4873beb7-5857-4685-be1f-d57550cc96cc" xsi:nil="true"/>
-    <TPInstallLocation xmlns="4873beb7-5857-4685-be1f-d57550cc96cc" xsi:nil="true"/>
-    <TimesCloned xmlns="4873beb7-5857-4685-be1f-d57550cc96cc" xsi:nil="true"/>
-    <PublishTargets xmlns="4873beb7-5857-4685-be1f-d57550cc96cc">OfficeOnlineVNext</PublishTargets>
-    <AcquiredFrom xmlns="4873beb7-5857-4685-be1f-d57550cc96cc">Internal MS</AcquiredFrom>
-    <AssetStart xmlns="4873beb7-5857-4685-be1f-d57550cc96cc">2011-11-23T17:29:00+00:00</AssetStart>
-    <FriendlyTitle xmlns="4873beb7-5857-4685-be1f-d57550cc96cc" xsi:nil="true"/>
-    <Provider xmlns="4873beb7-5857-4685-be1f-d57550cc96cc" xsi:nil="true"/>
-    <LastHandOff xmlns="4873beb7-5857-4685-be1f-d57550cc96cc" xsi:nil="true"/>
-    <TPClientViewer xmlns="4873beb7-5857-4685-be1f-d57550cc96cc" xsi:nil="true"/>
-    <TemplateStatus xmlns="4873beb7-5857-4685-be1f-d57550cc96cc">Complete</TemplateStatus>
-    <Downloads xmlns="4873beb7-5857-4685-be1f-d57550cc96cc">0</Downloads>
-    <OOCacheId xmlns="4873beb7-5857-4685-be1f-d57550cc96cc" xsi:nil="true"/>
-    <IsDeleted xmlns="4873beb7-5857-4685-be1f-d57550cc96cc">false</IsDeleted>
-    <LocPublishedDependentAssetsLookup xmlns="4873beb7-5857-4685-be1f-d57550cc96cc" xsi:nil="true"/>
-    <AssetExpire xmlns="4873beb7-5857-4685-be1f-d57550cc96cc">2029-05-12T07:00:00+00:00</AssetExpire>
-    <CSXSubmissionMarket xmlns="4873beb7-5857-4685-be1f-d57550cc96cc" xsi:nil="true"/>
-    <DSATActionTaken xmlns="4873beb7-5857-4685-be1f-d57550cc96cc" xsi:nil="true"/>
-    <SubmitterId xmlns="4873beb7-5857-4685-be1f-d57550cc96cc" xsi:nil="true"/>
-    <EditorialTags xmlns="4873beb7-5857-4685-be1f-d57550cc96cc" xsi:nil="true"/>
-    <TPExecutable xmlns="4873beb7-5857-4685-be1f-d57550cc96cc" xsi:nil="true"/>
-    <CSXSubmissionDate xmlns="4873beb7-5857-4685-be1f-d57550cc96cc" xsi:nil="true"/>
-    <CSXUpdate xmlns="4873beb7-5857-4685-be1f-d57550cc96cc">false</CSXUpdate>
-    <AssetType xmlns="4873beb7-5857-4685-be1f-d57550cc96cc">TP</AssetType>
-    <ApprovalLog xmlns="4873beb7-5857-4685-be1f-d57550cc96cc" xsi:nil="true"/>
-    <BugNumber xmlns="4873beb7-5857-4685-be1f-d57550cc96cc" xsi:nil="true"/>
-    <OriginAsset xmlns="4873beb7-5857-4685-be1f-d57550cc96cc" xsi:nil="true"/>
-    <TPComponent xmlns="4873beb7-5857-4685-be1f-d57550cc96cc" xsi:nil="true"/>
-    <Milestone xmlns="4873beb7-5857-4685-be1f-d57550cc96cc" xsi:nil="true"/>
-    <RecommendationsModifier xmlns="4873beb7-5857-4685-be1f-d57550cc96cc" xsi:nil="true"/>
-    <AssetId xmlns="4873beb7-5857-4685-be1f-d57550cc96cc">TP102787001</AssetId>
-    <PolicheckWords xmlns="4873beb7-5857-4685-be1f-d57550cc96cc" xsi:nil="true"/>
-    <TPLaunchHelpLink xmlns="4873beb7-5857-4685-be1f-d57550cc96cc" xsi:nil="true"/>
-    <IntlLocPriority xmlns="4873beb7-5857-4685-be1f-d57550cc96cc" xsi:nil="true"/>
-    <TPApplication xmlns="4873beb7-5857-4685-be1f-d57550cc96cc" xsi:nil="true"/>
-    <IntlLangReviewer xmlns="4873beb7-5857-4685-be1f-d57550cc96cc" xsi:nil="true"/>
-    <HandoffToMSDN xmlns="4873beb7-5857-4685-be1f-d57550cc96cc" xsi:nil="true"/>
-    <PlannedPubDate xmlns="4873beb7-5857-4685-be1f-d57550cc96cc" xsi:nil="true"/>
-    <CrawlForDependencies xmlns="4873beb7-5857-4685-be1f-d57550cc96cc">false</CrawlForDependencies>
-    <LocLastLocAttemptVersionLookup xmlns="4873beb7-5857-4685-be1f-d57550cc96cc">693888</LocLastLocAttemptVersionLookup>
-    <LocProcessedForHandoffsLookup xmlns="4873beb7-5857-4685-be1f-d57550cc96cc" xsi:nil="true"/>
-    <TrustLevel xmlns="4873beb7-5857-4685-be1f-d57550cc96cc">1 Microsoft Managed Content</TrustLevel>
-    <CampaignTagsTaxHTField0 xmlns="4873beb7-5857-4685-be1f-d57550cc96cc">
-      <Terms xmlns="http://schemas.microsoft.com/office/infopath/2007/PartnerControls"/>
-    </CampaignTagsTaxHTField0>
-    <TPNamespace xmlns="4873beb7-5857-4685-be1f-d57550cc96cc" xsi:nil="true"/>
-    <LocOverallPreviewStatusLookup xmlns="4873beb7-5857-4685-be1f-d57550cc96cc" xsi:nil="true"/>
-    <TaxCatchAll xmlns="4873beb7-5857-4685-be1f-d57550cc96cc"/>
-    <IsSearchable xmlns="4873beb7-5857-4685-be1f-d57550cc96cc">false</IsSearchable>
-    <TemplateTemplateType xmlns="4873beb7-5857-4685-be1f-d57550cc96cc">Word Document Template</TemplateTemplateType>
-    <Markets xmlns="4873beb7-5857-4685-be1f-d57550cc96cc"/>
-    <IntlLangReview xmlns="4873beb7-5857-4685-be1f-d57550cc96cc" xsi:nil="true"/>
-    <UAProjectedTotalWords xmlns="4873beb7-5857-4685-be1f-d57550cc96cc" xsi:nil="true"/>
-    <OutputCachingOn xmlns="4873beb7-5857-4685-be1f-d57550cc96cc">false</OutputCachingOn>
-    <AverageRating xmlns="4873beb7-5857-4685-be1f-d57550cc96cc" xsi:nil="true"/>
-    <LocMarketGroupTiers2 xmlns="4873beb7-5857-4685-be1f-d57550cc96cc" xsi:nil="true"/>
-    <APAuthor xmlns="4873beb7-5857-4685-be1f-d57550cc96cc">
-      <UserInfo>
-        <DisplayName>REDMOND\v-namall</DisplayName>
-        <AccountId>978</AccountId>
-        <AccountType/>
-      </UserInfo>
-    </APAuthor>
-    <TPCommandLine xmlns="4873beb7-5857-4685-be1f-d57550cc96cc" xsi:nil="true"/>
-    <LocManualTestRequired xmlns="4873beb7-5857-4685-be1f-d57550cc96cc">false</LocManualTestRequired>
-    <TPAppVersion xmlns="4873beb7-5857-4685-be1f-d57550cc96cc" xsi:nil="true"/>
-    <EditorialStatus xmlns="4873beb7-5857-4685-be1f-d57550cc96cc">Complete</EditorialStatus>
-    <LocProcessedForMarketsLookup xmlns="4873beb7-5857-4685-be1f-d57550cc96cc" xsi:nil="true"/>
-    <LastModifiedDateTime xmlns="4873beb7-5857-4685-be1f-d57550cc96cc" xsi:nil="true"/>
-    <TPLaunchHelpLinkType xmlns="4873beb7-5857-4685-be1f-d57550cc96cc">Template</TPLaunchHelpLinkType>
-    <ScenarioTagsTaxHTField0 xmlns="4873beb7-5857-4685-be1f-d57550cc96cc">
-      <Terms xmlns="http://schemas.microsoft.com/office/infopath/2007/PartnerControls"/>
-    </ScenarioTagsTaxHTField0>
-    <OriginalRelease xmlns="4873beb7-5857-4685-be1f-d57550cc96cc">14</OriginalRelease>
-    <LocalizationTagsTaxHTField0 xmlns="4873beb7-5857-4685-be1f-d57550cc96cc">
-      <Terms xmlns="http://schemas.microsoft.com/office/infopath/2007/PartnerControls"/>
-    </LocalizationTagsTaxHTField0>
-    <Manager xmlns="4873beb7-5857-4685-be1f-d57550cc96cc" xsi:nil="true"/>
-    <UALocRecommendation xmlns="4873beb7-5857-4685-be1f-d57550cc96cc">Localize</UALocRecommendation>
-    <LocOverallHandbackStatusLookup xmlns="4873beb7-5857-4685-be1f-d57550cc96cc" xsi:nil="true"/>
-    <ArtSampleDocs xmlns="4873beb7-5857-4685-be1f-d57550cc96cc" xsi:nil="true"/>
-    <UACurrentWords xmlns="4873beb7-5857-4685-be1f-d57550cc96cc" xsi:nil="true"/>
-    <ShowIn xmlns="4873beb7-5857-4685-be1f-d57550cc96cc">Show everywhere</ShowIn>
-    <CSXHash xmlns="4873beb7-5857-4685-be1f-d57550cc96cc" xsi:nil="true"/>
-    <VoteCount xmlns="4873beb7-5857-4685-be1f-d57550cc96cc" xsi:nil="true"/>
-    <InternalTagsTaxHTField0 xmlns="4873beb7-5857-4685-be1f-d57550cc96cc">
-      <Terms xmlns="http://schemas.microsoft.com/office/infopath/2007/PartnerControls"/>
-    </InternalTagsTaxHTField0>
-    <UANotes xmlns="4873beb7-5857-4685-be1f-d57550cc96cc" xsi:nil="true"/>
-  </documentManagement>
-</p:properties>
-</file>
-
 <file path=customXml/item3.xml><?xml version="1.0" encoding="utf-8"?>
 <b:Sources xmlns:b="http://schemas.openxmlformats.org/officeDocument/2006/bibliography" xmlns="http://schemas.openxmlformats.org/officeDocument/2006/bibliography" SelectedStyle="\APASixthEditionOfficeOnline.xsl" StyleName="APA" Version="6"/>
 </file>
 
 <file path=customXml/itemProps1.xml><?xml version="1.0" encoding="utf-8"?>
+<ds:datastoreItem xmlns:ds="http://schemas.openxmlformats.org/officeDocument/2006/customXml" ds:itemID="{7FBDB1CC-CEFB-4E46-8174-1F0AA0D30B24}">
+  <ds:schemaRefs>
+    <ds:schemaRef ds:uri="http://schemas.microsoft.com/office/2006/metadata/properties"/>
+    <ds:schemaRef ds:uri="http://schemas.microsoft.com/office/infopath/2007/PartnerControls"/>
+    <ds:schemaRef ds:uri="4873beb7-5857-4685-be1f-d57550cc96cc"/>
+  </ds:schemaRefs>
+</ds:datastoreItem>
+</file>
+
+<file path=customXml/itemProps2.xml><?xml version="1.0" encoding="utf-8"?>
 <ds:datastoreItem xmlns:ds="http://schemas.openxmlformats.org/officeDocument/2006/customXml" ds:itemID="{4B3A7E92-E05A-4924-9E8A-9F6659E5855B}">
   <ds:schemaRefs>
     <ds:schemaRef ds:uri="http://schemas.microsoft.com/office/2006/metadata/contentType"/>
@@ -33209,18 +33385,8 @@
 </ds:datastoreItem>
 </file>
 
-<file path=customXml/itemProps2.xml><?xml version="1.0" encoding="utf-8"?>
-<ds:datastoreItem xmlns:ds="http://schemas.openxmlformats.org/officeDocument/2006/customXml" ds:itemID="{7FBDB1CC-CEFB-4E46-8174-1F0AA0D30B24}">
-  <ds:schemaRefs>
-    <ds:schemaRef ds:uri="http://schemas.microsoft.com/office/2006/metadata/properties"/>
-    <ds:schemaRef ds:uri="http://schemas.microsoft.com/office/infopath/2007/PartnerControls"/>
-    <ds:schemaRef ds:uri="4873beb7-5857-4685-be1f-d57550cc96cc"/>
-  </ds:schemaRefs>
-</ds:datastoreItem>
-</file>
-
 <file path=customXml/itemProps3.xml><?xml version="1.0" encoding="utf-8"?>
-<ds:datastoreItem xmlns:ds="http://schemas.openxmlformats.org/officeDocument/2006/customXml" ds:itemID="{7479ED41-2443-4872-A87B-061265896181}">
+<ds:datastoreItem xmlns:ds="http://schemas.openxmlformats.org/officeDocument/2006/customXml" ds:itemID="{5867399C-A4E7-4DC1-8331-DCA4492F8572}">
   <ds:schemaRefs>
     <ds:schemaRef ds:uri="http://schemas.openxmlformats.org/officeDocument/2006/bibliography"/>
   </ds:schemaRefs>

</xml_diff>